<commit_message>
added QT * dQTdux
</commit_message>
<xml_diff>
--- a/Docs/Производные энергия.docx
+++ b/Docs/Производные энергия.docx
@@ -40,15 +40,7 @@
         <w:fldChar w:fldCharType="end"/>
       </w:r>
       <w:r>
-        <w:t xml:space="preserve">, которую необходимо достаточно сложно заменять дифференцирования и потом дальнейшее брать производные по значениям полей. </w:t>
-      </w:r>
-      <w:proofErr w:type="gramStart"/>
-      <w:r>
-        <w:t>Уравнение</w:t>
-      </w:r>
-      <w:proofErr w:type="gramEnd"/>
-      <w:r>
-        <w:t xml:space="preserve"> которое необходимо решать записывается следующим образом</w:t>
+        <w:t>, которую необходимо достаточно сложно заменять дифференцирования и потом дальнейшее брать производные по значениям полей. Уравнение которое необходимо решать записывается следующим образом</w:t>
       </w:r>
     </w:p>
     <w:p>
@@ -557,16 +549,7 @@
               <w:szCs w:val="18"/>
               <w:lang w:val="en-US"/>
             </w:rPr>
-            <m:t>-</m:t>
-          </m:r>
-          <m:r>
-            <w:rPr>
-              <w:rFonts w:ascii="Cambria Math" w:hAnsi="Cambria Math"/>
-              <w:sz w:val="18"/>
-              <w:szCs w:val="18"/>
-              <w:lang w:val="en-US"/>
-            </w:rPr>
-            <m:t>μ</m:t>
+            <m:t>-μ</m:t>
           </m:r>
           <m:d>
             <m:dPr>
@@ -1416,14 +1399,27 @@
       <w:r>
         <w:t>(</w:t>
       </w:r>
-      <w:fldSimple w:instr=" SEQ ( \* ARABIC ">
-        <w:r>
-          <w:rPr>
-            <w:noProof/>
-          </w:rPr>
-          <w:t>1</w:t>
-        </w:r>
-      </w:fldSimple>
+      <w:r>
+        <w:fldChar w:fldCharType="begin"/>
+      </w:r>
+      <w:r>
+        <w:instrText xml:space="preserve"> SEQ ( \* ARABIC </w:instrText>
+      </w:r>
+      <w:r>
+        <w:fldChar w:fldCharType="separate"/>
+      </w:r>
+      <w:r>
+        <w:rPr>
+          <w:noProof/>
+        </w:rPr>
+        <w:t>1</w:t>
+      </w:r>
+      <w:r>
+        <w:rPr>
+          <w:noProof/>
+        </w:rPr>
+        <w:fldChar w:fldCharType="end"/>
+      </w:r>
       <w:r>
         <w:t>)</w:t>
       </w:r>
@@ -1933,16 +1929,7 @@
               <w:szCs w:val="18"/>
               <w:lang w:val="en-US"/>
             </w:rPr>
-            <m:t>-</m:t>
-          </m:r>
-          <m:r>
-            <w:rPr>
-              <w:rFonts w:ascii="Cambria Math" w:hAnsi="Cambria Math"/>
-              <w:sz w:val="18"/>
-              <w:szCs w:val="18"/>
-              <w:lang w:val="en-US"/>
-            </w:rPr>
-            <m:t>μ</m:t>
+            <m:t>-μ</m:t>
           </m:r>
           <m:d>
             <m:dPr>
@@ -2619,15 +2606,7 @@
         <w:fldChar w:fldCharType="end"/>
       </w:r>
       <w:r>
-        <w:t xml:space="preserve">, а именно было сделано замена энтальпии на температуру. Это сделано для упрощение и если даже теплоемкость значительно изменяется от температуры, то мы просто сделаем большее разбиений, чтобы аннулировать эффект изменение свойства. В действительности такое упрощения для решения двухфазных систем является крайне нежелательным, так как на самом деле по энтальпии в разы удобнее определять границу раздела жидкость/пар. При такой варианте необходимо </w:t>
-      </w:r>
-      <w:proofErr w:type="gramStart"/>
-      <w:r>
-        <w:t>использовать</w:t>
-      </w:r>
-      <w:proofErr w:type="gramEnd"/>
-      <w:r>
-        <w:t xml:space="preserve"> когда мы ожидаем, что произвольно может отрываться паровые пузыри от межфазной границы, что в свою очередь значительно повышает качества симуляции. Но в этом случае мы полностью потеряем все преимущества выбора неструктурированной сетки, а именно необходимости малого количества разбиение координатной сетки для рассмотрение получаемых полей. Это конечно является достаточно серьезной проблемой, мы можем сделать более качественную симуляцию и получать более достоверные результаты, но для этого потребуется безумно намельчить сетку из-за чего время расчета стремиться к бесконечности или сделать менее качественную симуляцию с временем расчета несколько минут. Как по мне выбор тут является достаточно очевидным лучше сделать грубее и изучить получаемые результаты в течение несколько дней, чем ожидать хоть какой-то результат в течение нескольких лет. Конечно, такой научный подход является нежелательным, но если рассматривать из этих двух выборов, то лучше рассмотреть, тот который можно изучить и получить какие-то результаты, чем не получить абсолютно ничего.</w:t>
+        <w:t>, а именно было сделано замена энтальпии на температуру. Это сделано для упрощение и если даже теплоемкость значительно изменяется от температуры, то мы просто сделаем большее разбиений, чтобы аннулировать эффект изменение свойства. В действительности такое упрощения для решения двухфазных систем является крайне нежелательным, так как на самом деле по энтальпии в разы удобнее определять границу раздела жидкость/пар. При такой варианте необходимо использовать когда мы ожидаем, что произвольно может отрываться паровые пузыри от межфазной границы, что в свою очередь значительно повышает качества симуляции. Но в этом случае мы полностью потеряем все преимущества выбора неструктурированной сетки, а именно необходимости малого количества разбиение координатной сетки для рассмотрение получаемых полей. Это конечно является достаточно серьезной проблемой, мы можем сделать более качественную симуляцию и получать более достоверные результаты, но для этого потребуется безумно намельчить сетку из-за чего время расчета стремиться к бесконечности или сделать менее качественную симуляцию с временем расчета несколько минут. Как по мне выбор тут является достаточно очевидным лучше сделать грубее и изучить получаемые результаты в течение несколько дней, чем ожидать хоть какой-то результат в течение нескольких лет. Конечно, такой научный подход является нежелательным, но если рассматривать из этих двух выборов, то лучше рассмотреть, тот который можно изучить и получить какие-то результаты, чем не получить абсолютно ничего.</w:t>
       </w:r>
     </w:p>
     <w:p>
@@ -2641,15 +2620,7 @@
     </w:p>
     <w:p>
       <w:r>
-        <w:t xml:space="preserve">Теперь перейдем в тот самый момент, когда нужно делать замену дифференцирования </w:t>
-      </w:r>
-      <w:proofErr w:type="gramStart"/>
-      <w:r>
-        <w:t>на конечно</w:t>
-      </w:r>
-      <w:proofErr w:type="gramEnd"/>
-      <w:r>
-        <w:t xml:space="preserve"> разности</w:t>
+        <w:t>Теперь перейдем в тот самый момент, когда нужно делать замену дифференцирования на конечно разности</w:t>
       </w:r>
     </w:p>
     <w:p>
@@ -2714,25 +2685,7 @@
                   <w:szCs w:val="18"/>
                   <w:lang w:val="en-US"/>
                 </w:rPr>
-                <m:t>i</m:t>
-              </m:r>
-              <m:r>
-                <w:rPr>
-                  <w:rFonts w:ascii="Cambria Math" w:hAnsi="Cambria Math"/>
-                  <w:sz w:val="18"/>
-                  <w:szCs w:val="18"/>
-                  <w:lang w:val="en-US"/>
-                </w:rPr>
-                <m:t>,</m:t>
-              </m:r>
-              <m:r>
-                <w:rPr>
-                  <w:rFonts w:ascii="Cambria Math" w:hAnsi="Cambria Math"/>
-                  <w:sz w:val="18"/>
-                  <w:szCs w:val="18"/>
-                  <w:lang w:val="en-US"/>
-                </w:rPr>
-                <m:t>j</m:t>
+                <m:t>i,j</m:t>
               </m:r>
             </m:sup>
           </m:sSubSup>
@@ -2842,16 +2795,7 @@
                   <w:szCs w:val="18"/>
                   <w:lang w:val="en-US"/>
                 </w:rPr>
-                <m:t>,</m:t>
-              </m:r>
-              <m:r>
-                <w:rPr>
-                  <w:rFonts w:ascii="Cambria Math" w:hAnsi="Cambria Math"/>
-                  <w:sz w:val="18"/>
-                  <w:szCs w:val="18"/>
-                  <w:lang w:val="en-US"/>
-                </w:rPr>
-                <m:t>j</m:t>
+                <m:t>,j</m:t>
               </m:r>
             </m:sub>
           </m:sSub>
@@ -2910,25 +2854,7 @@
                       <w:szCs w:val="18"/>
                       <w:lang w:val="en-US"/>
                     </w:rPr>
-                    <m:t>i</m:t>
-                  </m:r>
-                  <m:r>
-                    <w:rPr>
-                      <w:rFonts w:ascii="Cambria Math" w:hAnsi="Cambria Math"/>
-                      <w:sz w:val="18"/>
-                      <w:szCs w:val="18"/>
-                      <w:lang w:val="en-US"/>
-                    </w:rPr>
-                    <m:t>,</m:t>
-                  </m:r>
-                  <m:r>
-                    <w:rPr>
-                      <w:rFonts w:ascii="Cambria Math" w:hAnsi="Cambria Math"/>
-                      <w:sz w:val="18"/>
-                      <w:szCs w:val="18"/>
-                      <w:lang w:val="en-US"/>
-                    </w:rPr>
-                    <m:t>j</m:t>
+                    <m:t>i,j</m:t>
                   </m:r>
                 </m:sup>
               </m:sSubSup>
@@ -2981,16 +2907,7 @@
                               <w:szCs w:val="18"/>
                               <w:lang w:val="en-US"/>
                             </w:rPr>
-                            <m:t>j</m:t>
-                          </m:r>
-                          <m:r>
-                            <w:rPr>
-                              <w:rFonts w:ascii="Cambria Math" w:hAnsi="Cambria Math"/>
-                              <w:sz w:val="18"/>
-                              <w:szCs w:val="18"/>
-                              <w:lang w:val="en-US"/>
-                            </w:rPr>
-                            <m:t>2</m:t>
+                            <m:t>j2</m:t>
                           </m:r>
                         </m:sub>
                         <m:sup/>
@@ -3039,25 +2956,7 @@
                                       <w:szCs w:val="18"/>
                                       <w:lang w:val="en-US"/>
                                     </w:rPr>
-                                    <m:t>i</m:t>
-                                  </m:r>
-                                  <m:r>
-                                    <w:rPr>
-                                      <w:rFonts w:ascii="Cambria Math" w:hAnsi="Cambria Math"/>
-                                      <w:sz w:val="18"/>
-                                      <w:szCs w:val="18"/>
-                                      <w:lang w:val="en-US"/>
-                                    </w:rPr>
-                                    <m:t>,</m:t>
-                                  </m:r>
-                                  <m:r>
-                                    <w:rPr>
-                                      <w:rFonts w:ascii="Cambria Math" w:hAnsi="Cambria Math"/>
-                                      <w:sz w:val="18"/>
-                                      <w:szCs w:val="18"/>
-                                      <w:lang w:val="en-US"/>
-                                    </w:rPr>
-                                    <m:t>j</m:t>
+                                    <m:t>i,j</m:t>
                                   </m:r>
                                 </m:sup>
                               </m:sSup>
@@ -3083,34 +2982,7 @@
                           <w:szCs w:val="18"/>
                           <w:lang w:val="en-US"/>
                         </w:rPr>
-                        <m:t>i</m:t>
-                      </m:r>
-                      <m:r>
-                        <w:rPr>
-                          <w:rFonts w:ascii="Cambria Math" w:hAnsi="Cambria Math"/>
-                          <w:sz w:val="18"/>
-                          <w:szCs w:val="18"/>
-                          <w:lang w:val="en-US"/>
-                        </w:rPr>
-                        <m:t>+1,</m:t>
-                      </m:r>
-                      <m:r>
-                        <w:rPr>
-                          <w:rFonts w:ascii="Cambria Math" w:hAnsi="Cambria Math"/>
-                          <w:sz w:val="18"/>
-                          <w:szCs w:val="18"/>
-                          <w:lang w:val="en-US"/>
-                        </w:rPr>
-                        <m:t>j</m:t>
-                      </m:r>
-                      <m:r>
-                        <w:rPr>
-                          <w:rFonts w:ascii="Cambria Math" w:hAnsi="Cambria Math"/>
-                          <w:sz w:val="18"/>
-                          <w:szCs w:val="18"/>
-                          <w:lang w:val="en-US"/>
-                        </w:rPr>
-                        <m:t>2</m:t>
+                        <m:t>i+1,j2</m:t>
                       </m:r>
                     </m:sub>
                   </m:sSub>
@@ -3146,16 +3018,7 @@
                           <w:szCs w:val="18"/>
                           <w:lang w:val="en-US"/>
                         </w:rPr>
-                        <m:t>j</m:t>
-                      </m:r>
-                      <m:r>
-                        <w:rPr>
-                          <w:rFonts w:ascii="Cambria Math" w:hAnsi="Cambria Math"/>
-                          <w:sz w:val="18"/>
-                          <w:szCs w:val="18"/>
-                          <w:lang w:val="en-US"/>
-                        </w:rPr>
-                        <m:t>2</m:t>
+                        <m:t>j2</m:t>
                       </m:r>
                     </m:sub>
                     <m:sup/>
@@ -3217,25 +3080,7 @@
                                       <w:szCs w:val="18"/>
                                       <w:lang w:val="en-US"/>
                                     </w:rPr>
-                                    <m:t>i</m:t>
-                                  </m:r>
-                                  <m:r>
-                                    <w:rPr>
-                                      <w:rFonts w:ascii="Cambria Math" w:hAnsi="Cambria Math"/>
-                                      <w:sz w:val="18"/>
-                                      <w:szCs w:val="18"/>
-                                      <w:lang w:val="en-US"/>
-                                    </w:rPr>
-                                    <m:t>,</m:t>
-                                  </m:r>
-                                  <m:r>
-                                    <w:rPr>
-                                      <w:rFonts w:ascii="Cambria Math" w:hAnsi="Cambria Math"/>
-                                      <w:sz w:val="18"/>
-                                      <w:szCs w:val="18"/>
-                                      <w:lang w:val="en-US"/>
-                                    </w:rPr>
-                                    <m:t>j</m:t>
+                                    <m:t>i,j</m:t>
                                   </m:r>
                                 </m:sup>
                               </m:sSup>
@@ -3259,43 +3104,7 @@
                               <w:szCs w:val="18"/>
                               <w:lang w:val="en-US"/>
                             </w:rPr>
-                            <m:t>i</m:t>
-                          </m:r>
-                          <m:r>
-                            <w:rPr>
-                              <w:rFonts w:ascii="Cambria Math" w:hAnsi="Cambria Math"/>
-                              <w:sz w:val="18"/>
-                              <w:szCs w:val="18"/>
-                              <w:lang w:val="en-US"/>
-                            </w:rPr>
-                            <m:t>-</m:t>
-                          </m:r>
-                          <m:r>
-                            <w:rPr>
-                              <w:rFonts w:ascii="Cambria Math" w:hAnsi="Cambria Math"/>
-                              <w:sz w:val="18"/>
-                              <w:szCs w:val="18"/>
-                              <w:lang w:val="en-US"/>
-                            </w:rPr>
-                            <m:t>1,</m:t>
-                          </m:r>
-                          <m:r>
-                            <w:rPr>
-                              <w:rFonts w:ascii="Cambria Math" w:hAnsi="Cambria Math"/>
-                              <w:sz w:val="18"/>
-                              <w:szCs w:val="18"/>
-                              <w:lang w:val="en-US"/>
-                            </w:rPr>
-                            <m:t>j</m:t>
-                          </m:r>
-                          <m:r>
-                            <w:rPr>
-                              <w:rFonts w:ascii="Cambria Math" w:hAnsi="Cambria Math"/>
-                              <w:sz w:val="18"/>
-                              <w:szCs w:val="18"/>
-                              <w:lang w:val="en-US"/>
-                            </w:rPr>
-                            <m:t>2</m:t>
+                            <m:t>i-1,j2</m:t>
                           </m:r>
                         </m:sub>
                       </m:sSub>
@@ -3334,16 +3143,7 @@
                           <w:szCs w:val="18"/>
                           <w:lang w:val="en-US"/>
                         </w:rPr>
-                        <m:t>i</m:t>
-                      </m:r>
-                      <m:r>
-                        <w:rPr>
-                          <w:rFonts w:ascii="Cambria Math" w:hAnsi="Cambria Math"/>
-                          <w:sz w:val="18"/>
-                          <w:szCs w:val="18"/>
-                          <w:lang w:val="en-US"/>
-                        </w:rPr>
-                        <m:t>+1</m:t>
+                        <m:t>i+1</m:t>
                       </m:r>
                     </m:sub>
                   </m:sSub>
@@ -3387,25 +3187,7 @@
                           <w:szCs w:val="18"/>
                           <w:lang w:val="en-US"/>
                         </w:rPr>
-                        <m:t>i</m:t>
-                      </m:r>
-                      <m:r>
-                        <w:rPr>
-                          <w:rFonts w:ascii="Cambria Math" w:hAnsi="Cambria Math"/>
-                          <w:sz w:val="18"/>
-                          <w:szCs w:val="18"/>
-                          <w:lang w:val="en-US"/>
-                        </w:rPr>
-                        <m:t>-</m:t>
-                      </m:r>
-                      <m:r>
-                        <w:rPr>
-                          <w:rFonts w:ascii="Cambria Math" w:hAnsi="Cambria Math"/>
-                          <w:sz w:val="18"/>
-                          <w:szCs w:val="18"/>
-                          <w:lang w:val="en-US"/>
-                        </w:rPr>
-                        <m:t>1</m:t>
+                        <m:t>i-1</m:t>
                       </m:r>
                     </m:sub>
                   </m:sSub>
@@ -3469,25 +3251,7 @@
                       <w:szCs w:val="18"/>
                       <w:lang w:val="en-US"/>
                     </w:rPr>
-                    <m:t>i</m:t>
-                  </m:r>
-                  <m:r>
-                    <w:rPr>
-                      <w:rFonts w:ascii="Cambria Math" w:hAnsi="Cambria Math"/>
-                      <w:sz w:val="18"/>
-                      <w:szCs w:val="18"/>
-                      <w:lang w:val="en-US"/>
-                    </w:rPr>
-                    <m:t>,</m:t>
-                  </m:r>
-                  <m:r>
-                    <w:rPr>
-                      <w:rFonts w:ascii="Cambria Math" w:hAnsi="Cambria Math"/>
-                      <w:sz w:val="18"/>
-                      <w:szCs w:val="18"/>
-                      <w:lang w:val="en-US"/>
-                    </w:rPr>
-                    <m:t>j</m:t>
+                    <m:t>i,j</m:t>
                   </m:r>
                 </m:sup>
               </m:sSubSup>
@@ -3535,34 +3299,7 @@
                           <w:szCs w:val="18"/>
                           <w:lang w:val="en-US"/>
                         </w:rPr>
-                        <m:t>i</m:t>
-                      </m:r>
-                      <m:r>
-                        <w:rPr>
-                          <w:rFonts w:ascii="Cambria Math" w:hAnsi="Cambria Math"/>
-                          <w:sz w:val="18"/>
-                          <w:szCs w:val="18"/>
-                          <w:lang w:val="en-US"/>
-                        </w:rPr>
-                        <m:t>,</m:t>
-                      </m:r>
-                      <m:r>
-                        <w:rPr>
-                          <w:rFonts w:ascii="Cambria Math" w:hAnsi="Cambria Math"/>
-                          <w:sz w:val="18"/>
-                          <w:szCs w:val="18"/>
-                          <w:lang w:val="en-US"/>
-                        </w:rPr>
-                        <m:t>j</m:t>
-                      </m:r>
-                      <m:r>
-                        <w:rPr>
-                          <w:rFonts w:ascii="Cambria Math" w:hAnsi="Cambria Math"/>
-                          <w:sz w:val="18"/>
-                          <w:szCs w:val="18"/>
-                          <w:lang w:val="en-US"/>
-                        </w:rPr>
-                        <m:t>+1</m:t>
+                        <m:t>i,j+1</m:t>
                       </m:r>
                     </m:sup>
                   </m:sSup>
@@ -3606,43 +3343,7 @@
                           <w:szCs w:val="18"/>
                           <w:lang w:val="en-US"/>
                         </w:rPr>
-                        <m:t>i</m:t>
-                      </m:r>
-                      <m:r>
-                        <w:rPr>
-                          <w:rFonts w:ascii="Cambria Math" w:hAnsi="Cambria Math"/>
-                          <w:sz w:val="18"/>
-                          <w:szCs w:val="18"/>
-                          <w:lang w:val="en-US"/>
-                        </w:rPr>
-                        <m:t>,</m:t>
-                      </m:r>
-                      <m:r>
-                        <w:rPr>
-                          <w:rFonts w:ascii="Cambria Math" w:hAnsi="Cambria Math"/>
-                          <w:sz w:val="18"/>
-                          <w:szCs w:val="18"/>
-                          <w:lang w:val="en-US"/>
-                        </w:rPr>
-                        <m:t>j</m:t>
-                      </m:r>
-                      <m:r>
-                        <w:rPr>
-                          <w:rFonts w:ascii="Cambria Math" w:hAnsi="Cambria Math"/>
-                          <w:sz w:val="18"/>
-                          <w:szCs w:val="18"/>
-                          <w:lang w:val="en-US"/>
-                        </w:rPr>
-                        <m:t>-</m:t>
-                      </m:r>
-                      <m:r>
-                        <w:rPr>
-                          <w:rFonts w:ascii="Cambria Math" w:hAnsi="Cambria Math"/>
-                          <w:sz w:val="18"/>
-                          <w:szCs w:val="18"/>
-                          <w:lang w:val="en-US"/>
-                        </w:rPr>
-                        <m:t>1</m:t>
+                        <m:t>i,j-1</m:t>
                       </m:r>
                     </m:sup>
                   </m:sSup>
@@ -3679,34 +3380,7 @@
                           <w:szCs w:val="18"/>
                           <w:lang w:val="en-US"/>
                         </w:rPr>
-                        <m:t>i</m:t>
-                      </m:r>
-                      <m:r>
-                        <w:rPr>
-                          <w:rFonts w:ascii="Cambria Math" w:hAnsi="Cambria Math"/>
-                          <w:sz w:val="18"/>
-                          <w:szCs w:val="18"/>
-                          <w:lang w:val="en-US"/>
-                        </w:rPr>
-                        <m:t>,</m:t>
-                      </m:r>
-                      <m:r>
-                        <w:rPr>
-                          <w:rFonts w:ascii="Cambria Math" w:hAnsi="Cambria Math"/>
-                          <w:sz w:val="18"/>
-                          <w:szCs w:val="18"/>
-                          <w:lang w:val="en-US"/>
-                        </w:rPr>
-                        <m:t>j</m:t>
-                      </m:r>
-                      <m:r>
-                        <w:rPr>
-                          <w:rFonts w:ascii="Cambria Math" w:hAnsi="Cambria Math"/>
-                          <w:sz w:val="18"/>
-                          <w:szCs w:val="18"/>
-                          <w:lang w:val="en-US"/>
-                        </w:rPr>
-                        <m:t>+1</m:t>
+                        <m:t>i,j+1</m:t>
                       </m:r>
                     </m:sub>
                   </m:sSub>
@@ -3750,43 +3424,7 @@
                           <w:szCs w:val="18"/>
                           <w:lang w:val="en-US"/>
                         </w:rPr>
-                        <m:t>i</m:t>
-                      </m:r>
-                      <m:r>
-                        <w:rPr>
-                          <w:rFonts w:ascii="Cambria Math" w:hAnsi="Cambria Math"/>
-                          <w:sz w:val="18"/>
-                          <w:szCs w:val="18"/>
-                          <w:lang w:val="en-US"/>
-                        </w:rPr>
-                        <m:t>,</m:t>
-                      </m:r>
-                      <m:r>
-                        <w:rPr>
-                          <w:rFonts w:ascii="Cambria Math" w:hAnsi="Cambria Math"/>
-                          <w:sz w:val="18"/>
-                          <w:szCs w:val="18"/>
-                          <w:lang w:val="en-US"/>
-                        </w:rPr>
-                        <m:t>j</m:t>
-                      </m:r>
-                      <m:r>
-                        <w:rPr>
-                          <w:rFonts w:ascii="Cambria Math" w:hAnsi="Cambria Math"/>
-                          <w:sz w:val="18"/>
-                          <w:szCs w:val="18"/>
-                          <w:lang w:val="en-US"/>
-                        </w:rPr>
-                        <m:t>-</m:t>
-                      </m:r>
-                      <m:r>
-                        <w:rPr>
-                          <w:rFonts w:ascii="Cambria Math" w:hAnsi="Cambria Math"/>
-                          <w:sz w:val="18"/>
-                          <w:szCs w:val="18"/>
-                          <w:lang w:val="en-US"/>
-                        </w:rPr>
-                        <m:t>1</m:t>
+                        <m:t>i,j-1</m:t>
                       </m:r>
                     </m:sub>
                   </m:sSub>
@@ -4763,14 +4401,27 @@
       <w:r>
         <w:t>(</w:t>
       </w:r>
-      <w:fldSimple w:instr=" SEQ ( \* ARABIC ">
-        <w:r>
-          <w:rPr>
-            <w:noProof/>
-          </w:rPr>
-          <w:t>2</w:t>
-        </w:r>
-      </w:fldSimple>
+      <w:r>
+        <w:fldChar w:fldCharType="begin"/>
+      </w:r>
+      <w:r>
+        <w:instrText xml:space="preserve"> SEQ ( \* ARABIC </w:instrText>
+      </w:r>
+      <w:r>
+        <w:fldChar w:fldCharType="separate"/>
+      </w:r>
+      <w:r>
+        <w:rPr>
+          <w:noProof/>
+        </w:rPr>
+        <w:t>2</w:t>
+      </w:r>
+      <w:r>
+        <w:rPr>
+          <w:noProof/>
+        </w:rPr>
+        <w:fldChar w:fldCharType="end"/>
+      </w:r>
       <w:r>
         <w:rPr>
           <w:lang w:val="en-US"/>
@@ -7766,25 +7417,7 @@
                   <w:szCs w:val="18"/>
                   <w:lang w:val="en-US"/>
                 </w:rPr>
-                <m:t>i</m:t>
-              </m:r>
-              <m:r>
-                <w:rPr>
-                  <w:rFonts w:ascii="Cambria Math" w:hAnsi="Cambria Math"/>
-                  <w:sz w:val="18"/>
-                  <w:szCs w:val="18"/>
-                  <w:lang w:val="en-US"/>
-                </w:rPr>
-                <m:t>,</m:t>
-              </m:r>
-              <m:r>
-                <w:rPr>
-                  <w:rFonts w:ascii="Cambria Math" w:hAnsi="Cambria Math"/>
-                  <w:sz w:val="18"/>
-                  <w:szCs w:val="18"/>
-                  <w:lang w:val="en-US"/>
-                </w:rPr>
-                <m:t>j</m:t>
+                <m:t>i,j</m:t>
               </m:r>
             </m:sup>
           </m:sSubSup>
@@ -7894,16 +7527,7 @@
                   <w:szCs w:val="18"/>
                   <w:lang w:val="en-US"/>
                 </w:rPr>
-                <m:t>,</m:t>
-              </m:r>
-              <m:r>
-                <w:rPr>
-                  <w:rFonts w:ascii="Cambria Math" w:hAnsi="Cambria Math"/>
-                  <w:sz w:val="18"/>
-                  <w:szCs w:val="18"/>
-                  <w:lang w:val="en-US"/>
-                </w:rPr>
-                <m:t>j</m:t>
+                <m:t>,j</m:t>
               </m:r>
             </m:sub>
           </m:sSub>
@@ -7962,25 +7586,7 @@
                       <w:szCs w:val="18"/>
                       <w:lang w:val="en-US"/>
                     </w:rPr>
-                    <m:t>i</m:t>
-                  </m:r>
-                  <m:r>
-                    <w:rPr>
-                      <w:rFonts w:ascii="Cambria Math" w:hAnsi="Cambria Math"/>
-                      <w:sz w:val="18"/>
-                      <w:szCs w:val="18"/>
-                      <w:lang w:val="en-US"/>
-                    </w:rPr>
-                    <m:t>,</m:t>
-                  </m:r>
-                  <m:r>
-                    <w:rPr>
-                      <w:rFonts w:ascii="Cambria Math" w:hAnsi="Cambria Math"/>
-                      <w:sz w:val="18"/>
-                      <w:szCs w:val="18"/>
-                      <w:lang w:val="en-US"/>
-                    </w:rPr>
-                    <m:t>j</m:t>
+                    <m:t>i,j</m:t>
                   </m:r>
                 </m:sup>
               </m:sSubSup>
@@ -8028,25 +7634,7 @@
                           <w:szCs w:val="18"/>
                           <w:lang w:val="en-US"/>
                         </w:rPr>
-                        <m:t>i</m:t>
-                      </m:r>
-                      <m:r>
-                        <w:rPr>
-                          <w:rFonts w:ascii="Cambria Math" w:hAnsi="Cambria Math"/>
-                          <w:sz w:val="18"/>
-                          <w:szCs w:val="18"/>
-                          <w:lang w:val="en-US"/>
-                        </w:rPr>
-                        <m:t>+1,</m:t>
-                      </m:r>
-                      <m:r>
-                        <w:rPr>
-                          <w:rFonts w:ascii="Cambria Math" w:hAnsi="Cambria Math"/>
-                          <w:sz w:val="18"/>
-                          <w:szCs w:val="18"/>
-                          <w:lang w:val="en-US"/>
-                        </w:rPr>
-                        <m:t>j</m:t>
+                        <m:t>i+1,j</m:t>
                       </m:r>
                     </m:sup>
                   </m:sSup>
@@ -8090,34 +7678,7 @@
                           <w:szCs w:val="18"/>
                           <w:lang w:val="en-US"/>
                         </w:rPr>
-                        <m:t>i</m:t>
-                      </m:r>
-                      <m:r>
-                        <w:rPr>
-                          <w:rFonts w:ascii="Cambria Math" w:hAnsi="Cambria Math"/>
-                          <w:sz w:val="18"/>
-                          <w:szCs w:val="18"/>
-                          <w:lang w:val="en-US"/>
-                        </w:rPr>
-                        <m:t>-</m:t>
-                      </m:r>
-                      <m:r>
-                        <w:rPr>
-                          <w:rFonts w:ascii="Cambria Math" w:hAnsi="Cambria Math"/>
-                          <w:sz w:val="18"/>
-                          <w:szCs w:val="18"/>
-                          <w:lang w:val="en-US"/>
-                        </w:rPr>
-                        <m:t>1,</m:t>
-                      </m:r>
-                      <m:r>
-                        <w:rPr>
-                          <w:rFonts w:ascii="Cambria Math" w:hAnsi="Cambria Math"/>
-                          <w:sz w:val="18"/>
-                          <w:szCs w:val="18"/>
-                          <w:lang w:val="en-US"/>
-                        </w:rPr>
-                        <m:t>j</m:t>
+                        <m:t>i-1,j</m:t>
                       </m:r>
                     </m:sup>
                   </m:sSup>
@@ -8130,16 +7691,7 @@
                       <w:szCs w:val="18"/>
                       <w:lang w:val="en-US"/>
                     </w:rPr>
-                    <m:t>2</m:t>
-                  </m:r>
-                  <m:r>
-                    <w:rPr>
-                      <w:rFonts w:ascii="Cambria Math" w:hAnsi="Cambria Math"/>
-                      <w:sz w:val="18"/>
-                      <w:szCs w:val="18"/>
-                      <w:lang w:val="en-US"/>
-                    </w:rPr>
-                    <m:t>dx</m:t>
+                    <m:t>2dx</m:t>
                   </m:r>
                 </m:den>
               </m:f>
@@ -8201,25 +7753,7 @@
                       <w:szCs w:val="18"/>
                       <w:lang w:val="en-US"/>
                     </w:rPr>
-                    <m:t>i</m:t>
-                  </m:r>
-                  <m:r>
-                    <w:rPr>
-                      <w:rFonts w:ascii="Cambria Math" w:hAnsi="Cambria Math"/>
-                      <w:sz w:val="18"/>
-                      <w:szCs w:val="18"/>
-                      <w:lang w:val="en-US"/>
-                    </w:rPr>
-                    <m:t>,</m:t>
-                  </m:r>
-                  <m:r>
-                    <w:rPr>
-                      <w:rFonts w:ascii="Cambria Math" w:hAnsi="Cambria Math"/>
-                      <w:sz w:val="18"/>
-                      <w:szCs w:val="18"/>
-                      <w:lang w:val="en-US"/>
-                    </w:rPr>
-                    <m:t>j</m:t>
+                    <m:t>i,j</m:t>
                   </m:r>
                 </m:sup>
               </m:sSubSup>
@@ -8267,34 +7801,7 @@
                           <w:szCs w:val="18"/>
                           <w:lang w:val="en-US"/>
                         </w:rPr>
-                        <m:t>i</m:t>
-                      </m:r>
-                      <m:r>
-                        <w:rPr>
-                          <w:rFonts w:ascii="Cambria Math" w:hAnsi="Cambria Math"/>
-                          <w:sz w:val="18"/>
-                          <w:szCs w:val="18"/>
-                          <w:lang w:val="en-US"/>
-                        </w:rPr>
-                        <m:t>,</m:t>
-                      </m:r>
-                      <m:r>
-                        <w:rPr>
-                          <w:rFonts w:ascii="Cambria Math" w:hAnsi="Cambria Math"/>
-                          <w:sz w:val="18"/>
-                          <w:szCs w:val="18"/>
-                          <w:lang w:val="en-US"/>
-                        </w:rPr>
-                        <m:t>j</m:t>
-                      </m:r>
-                      <m:r>
-                        <w:rPr>
-                          <w:rFonts w:ascii="Cambria Math" w:hAnsi="Cambria Math"/>
-                          <w:sz w:val="18"/>
-                          <w:szCs w:val="18"/>
-                          <w:lang w:val="en-US"/>
-                        </w:rPr>
-                        <m:t>+1</m:t>
+                        <m:t>i,j+1</m:t>
                       </m:r>
                     </m:sup>
                   </m:sSup>
@@ -8338,43 +7845,7 @@
                           <w:szCs w:val="18"/>
                           <w:lang w:val="en-US"/>
                         </w:rPr>
-                        <m:t>i</m:t>
-                      </m:r>
-                      <m:r>
-                        <w:rPr>
-                          <w:rFonts w:ascii="Cambria Math" w:hAnsi="Cambria Math"/>
-                          <w:sz w:val="18"/>
-                          <w:szCs w:val="18"/>
-                          <w:lang w:val="en-US"/>
-                        </w:rPr>
-                        <m:t>,</m:t>
-                      </m:r>
-                      <m:r>
-                        <w:rPr>
-                          <w:rFonts w:ascii="Cambria Math" w:hAnsi="Cambria Math"/>
-                          <w:sz w:val="18"/>
-                          <w:szCs w:val="18"/>
-                          <w:lang w:val="en-US"/>
-                        </w:rPr>
-                        <m:t>j</m:t>
-                      </m:r>
-                      <m:r>
-                        <w:rPr>
-                          <w:rFonts w:ascii="Cambria Math" w:hAnsi="Cambria Math"/>
-                          <w:sz w:val="18"/>
-                          <w:szCs w:val="18"/>
-                          <w:lang w:val="en-US"/>
-                        </w:rPr>
-                        <m:t>-</m:t>
-                      </m:r>
-                      <m:r>
-                        <w:rPr>
-                          <w:rFonts w:ascii="Cambria Math" w:hAnsi="Cambria Math"/>
-                          <w:sz w:val="18"/>
-                          <w:szCs w:val="18"/>
-                          <w:lang w:val="en-US"/>
-                        </w:rPr>
-                        <m:t>1</m:t>
+                        <m:t>i,j-1</m:t>
                       </m:r>
                     </m:sup>
                   </m:sSup>
@@ -8387,16 +7858,7 @@
                       <w:szCs w:val="18"/>
                       <w:lang w:val="en-US"/>
                     </w:rPr>
-                    <m:t>2</m:t>
-                  </m:r>
-                  <m:r>
-                    <w:rPr>
-                      <w:rFonts w:ascii="Cambria Math" w:hAnsi="Cambria Math"/>
-                      <w:sz w:val="18"/>
-                      <w:szCs w:val="18"/>
-                      <w:lang w:val="en-US"/>
-                    </w:rPr>
-                    <m:t>dy</m:t>
+                    <m:t>2dy</m:t>
                   </m:r>
                 </m:den>
               </m:f>
@@ -8818,14 +8280,27 @@
       <w:r>
         <w:t>(</w:t>
       </w:r>
-      <w:fldSimple w:instr=" SEQ ( \* ARABIC ">
-        <w:r>
-          <w:rPr>
-            <w:noProof/>
-          </w:rPr>
-          <w:t>3</w:t>
-        </w:r>
-      </w:fldSimple>
+      <w:r>
+        <w:fldChar w:fldCharType="begin"/>
+      </w:r>
+      <w:r>
+        <w:instrText xml:space="preserve"> SEQ ( \* ARABIC </w:instrText>
+      </w:r>
+      <w:r>
+        <w:fldChar w:fldCharType="separate"/>
+      </w:r>
+      <w:r>
+        <w:rPr>
+          <w:noProof/>
+        </w:rPr>
+        <w:t>3</w:t>
+      </w:r>
+      <w:r>
+        <w:rPr>
+          <w:noProof/>
+        </w:rPr>
+        <w:fldChar w:fldCharType="end"/>
+      </w:r>
       <w:r>
         <w:rPr>
           <w:noProof/>
@@ -10652,34 +10127,7 @@
                           <w:szCs w:val="18"/>
                           <w:lang w:val="en-US"/>
                         </w:rPr>
-                        <m:t>i</m:t>
-                      </m:r>
-                      <m:r>
-                        <w:rPr>
-                          <w:rFonts w:ascii="Cambria Math" w:hAnsi="Cambria Math"/>
-                          <w:sz w:val="18"/>
-                          <w:szCs w:val="18"/>
-                          <w:lang w:val="en-US"/>
-                        </w:rPr>
-                        <m:t>1,</m:t>
-                      </m:r>
-                      <m:r>
-                        <w:rPr>
-                          <w:rFonts w:ascii="Cambria Math" w:hAnsi="Cambria Math"/>
-                          <w:sz w:val="18"/>
-                          <w:szCs w:val="18"/>
-                          <w:lang w:val="en-US"/>
-                        </w:rPr>
-                        <m:t>j</m:t>
-                      </m:r>
-                      <m:r>
-                        <w:rPr>
-                          <w:rFonts w:ascii="Cambria Math" w:hAnsi="Cambria Math"/>
-                          <w:sz w:val="18"/>
-                          <w:szCs w:val="18"/>
-                          <w:lang w:val="en-US"/>
-                        </w:rPr>
-                        <m:t>1</m:t>
+                        <m:t>i1,j1</m:t>
                       </m:r>
                     </m:sup>
                   </m:sSubSup>
@@ -10747,34 +10195,7 @@
                               <w:szCs w:val="18"/>
                               <w:lang w:val="en-US"/>
                             </w:rPr>
-                            <m:t>i</m:t>
-                          </m:r>
-                          <m:r>
-                            <w:rPr>
-                              <w:rFonts w:ascii="Cambria Math" w:hAnsi="Cambria Math"/>
-                              <w:sz w:val="18"/>
-                              <w:szCs w:val="18"/>
-                              <w:lang w:val="en-US"/>
-                            </w:rPr>
-                            <m:t>1,</m:t>
-                          </m:r>
-                          <m:r>
-                            <w:rPr>
-                              <w:rFonts w:ascii="Cambria Math" w:hAnsi="Cambria Math"/>
-                              <w:sz w:val="18"/>
-                              <w:szCs w:val="18"/>
-                              <w:lang w:val="en-US"/>
-                            </w:rPr>
-                            <m:t>j</m:t>
-                          </m:r>
-                          <m:r>
-                            <w:rPr>
-                              <w:rFonts w:ascii="Cambria Math" w:hAnsi="Cambria Math"/>
-                              <w:sz w:val="18"/>
-                              <w:szCs w:val="18"/>
-                              <w:lang w:val="en-US"/>
-                            </w:rPr>
-                            <m:t>1</m:t>
+                            <m:t>i1,j1</m:t>
                           </m:r>
                         </m:sup>
                       </m:sSubSup>
@@ -10820,25 +10241,7 @@
                               <w:szCs w:val="18"/>
                               <w:lang w:val="en-US"/>
                             </w:rPr>
-                            <m:t>i</m:t>
-                          </m:r>
-                          <m:r>
-                            <w:rPr>
-                              <w:rFonts w:ascii="Cambria Math" w:hAnsi="Cambria Math"/>
-                              <w:sz w:val="18"/>
-                              <w:szCs w:val="18"/>
-                              <w:lang w:val="en-US"/>
-                            </w:rPr>
-                            <m:t>,</m:t>
-                          </m:r>
-                          <m:r>
-                            <w:rPr>
-                              <w:rFonts w:ascii="Cambria Math" w:hAnsi="Cambria Math"/>
-                              <w:sz w:val="18"/>
-                              <w:szCs w:val="18"/>
-                              <w:lang w:val="en-US"/>
-                            </w:rPr>
-                            <m:t>j</m:t>
+                            <m:t>i,j</m:t>
                           </m:r>
                         </m:sup>
                       </m:sSup>
@@ -10879,16 +10282,7 @@
                   <w:szCs w:val="18"/>
                   <w:lang w:val="en-US"/>
                 </w:rPr>
-                <m:t>j</m:t>
-              </m:r>
-              <m:r>
-                <w:rPr>
-                  <w:rFonts w:ascii="Cambria Math" w:hAnsi="Cambria Math"/>
-                  <w:sz w:val="18"/>
-                  <w:szCs w:val="18"/>
-                  <w:lang w:val="en-US"/>
-                </w:rPr>
-                <m:t>1=2</m:t>
+                <m:t>j1=2</m:t>
               </m:r>
             </m:sub>
             <m:sup>
@@ -10899,25 +10293,7 @@
                   <w:szCs w:val="18"/>
                   <w:lang w:val="en-US"/>
                 </w:rPr>
-                <m:t>M</m:t>
-              </m:r>
-              <m:r>
-                <w:rPr>
-                  <w:rFonts w:ascii="Cambria Math" w:hAnsi="Cambria Math"/>
-                  <w:sz w:val="18"/>
-                  <w:szCs w:val="18"/>
-                  <w:lang w:val="en-US"/>
-                </w:rPr>
-                <m:t>-</m:t>
-              </m:r>
-              <m:r>
-                <w:rPr>
-                  <w:rFonts w:ascii="Cambria Math" w:hAnsi="Cambria Math"/>
-                  <w:sz w:val="18"/>
-                  <w:szCs w:val="18"/>
-                  <w:lang w:val="en-US"/>
-                </w:rPr>
-                <m:t>2</m:t>
+                <m:t>M-2</m:t>
               </m:r>
             </m:sup>
             <m:e>
@@ -10963,34 +10339,7 @@
                       <w:szCs w:val="18"/>
                       <w:lang w:val="en-US"/>
                     </w:rPr>
-                    <m:t>i</m:t>
-                  </m:r>
-                  <m:r>
-                    <w:rPr>
-                      <w:rFonts w:ascii="Cambria Math" w:hAnsi="Cambria Math"/>
-                      <w:sz w:val="18"/>
-                      <w:szCs w:val="18"/>
-                      <w:lang w:val="en-US"/>
-                    </w:rPr>
-                    <m:t>,</m:t>
-                  </m:r>
-                  <m:r>
-                    <w:rPr>
-                      <w:rFonts w:ascii="Cambria Math" w:hAnsi="Cambria Math"/>
-                      <w:sz w:val="18"/>
-                      <w:szCs w:val="18"/>
-                      <w:lang w:val="en-US"/>
-                    </w:rPr>
-                    <m:t>j</m:t>
-                  </m:r>
-                  <m:r>
-                    <w:rPr>
-                      <w:rFonts w:ascii="Cambria Math" w:hAnsi="Cambria Math"/>
-                      <w:sz w:val="18"/>
-                      <w:szCs w:val="18"/>
-                      <w:lang w:val="en-US"/>
-                    </w:rPr>
-                    <m:t>1</m:t>
+                    <m:t>i,j1</m:t>
                   </m:r>
                 </m:sup>
               </m:sSubSup>
@@ -11016,16 +10365,7 @@
                       <w:szCs w:val="18"/>
                       <w:lang w:val="en-US"/>
                     </w:rPr>
-                    <m:t>j</m:t>
-                  </m:r>
-                  <m:r>
-                    <w:rPr>
-                      <w:rFonts w:ascii="Cambria Math" w:hAnsi="Cambria Math"/>
-                      <w:sz w:val="18"/>
-                      <w:szCs w:val="18"/>
-                      <w:lang w:val="en-US"/>
-                    </w:rPr>
-                    <m:t>2=1</m:t>
+                    <m:t>j2=1</m:t>
                   </m:r>
                 </m:sub>
                 <m:sup>
@@ -11097,34 +10437,7 @@
                                   <w:szCs w:val="18"/>
                                   <w:lang w:val="en-US"/>
                                 </w:rPr>
-                                <m:t>i</m:t>
-                              </m:r>
-                              <m:r>
-                                <w:rPr>
-                                  <w:rFonts w:ascii="Cambria Math" w:hAnsi="Cambria Math"/>
-                                  <w:sz w:val="18"/>
-                                  <w:szCs w:val="18"/>
-                                  <w:lang w:val="en-US"/>
-                                </w:rPr>
-                                <m:t>+1,</m:t>
-                              </m:r>
-                              <m:r>
-                                <w:rPr>
-                                  <w:rFonts w:ascii="Cambria Math" w:hAnsi="Cambria Math"/>
-                                  <w:sz w:val="18"/>
-                                  <w:szCs w:val="18"/>
-                                  <w:lang w:val="en-US"/>
-                                </w:rPr>
-                                <m:t>j</m:t>
-                              </m:r>
-                              <m:r>
-                                <w:rPr>
-                                  <w:rFonts w:ascii="Cambria Math" w:hAnsi="Cambria Math"/>
-                                  <w:sz w:val="18"/>
-                                  <w:szCs w:val="18"/>
-                                  <w:lang w:val="en-US"/>
-                                </w:rPr>
-                                <m:t>2</m:t>
+                                <m:t>i+1,j2</m:t>
                               </m:r>
                             </m:sub>
                           </m:sSub>
@@ -11159,34 +10472,7 @@
                                   <w:szCs w:val="18"/>
                                   <w:lang w:val="en-US"/>
                                 </w:rPr>
-                                <m:t>i</m:t>
-                              </m:r>
-                              <m:r>
-                                <w:rPr>
-                                  <w:rFonts w:ascii="Cambria Math" w:hAnsi="Cambria Math"/>
-                                  <w:sz w:val="18"/>
-                                  <w:szCs w:val="18"/>
-                                  <w:lang w:val="en-US"/>
-                                </w:rPr>
-                                <m:t>+1,</m:t>
-                              </m:r>
-                              <m:r>
-                                <w:rPr>
-                                  <w:rFonts w:ascii="Cambria Math" w:hAnsi="Cambria Math"/>
-                                  <w:sz w:val="18"/>
-                                  <w:szCs w:val="18"/>
-                                  <w:lang w:val="en-US"/>
-                                </w:rPr>
-                                <m:t>j</m:t>
-                              </m:r>
-                              <m:r>
-                                <w:rPr>
-                                  <w:rFonts w:ascii="Cambria Math" w:hAnsi="Cambria Math"/>
-                                  <w:sz w:val="18"/>
-                                  <w:szCs w:val="18"/>
-                                  <w:lang w:val="en-US"/>
-                                </w:rPr>
-                                <m:t>2</m:t>
+                                <m:t>i+1,j2</m:t>
                               </m:r>
                             </m:sub>
                             <m:sup>
@@ -11197,34 +10483,7 @@
                                   <w:szCs w:val="18"/>
                                   <w:lang w:val="en-US"/>
                                 </w:rPr>
-                                <m:t>i</m:t>
-                              </m:r>
-                              <m:r>
-                                <w:rPr>
-                                  <w:rFonts w:ascii="Cambria Math" w:hAnsi="Cambria Math"/>
-                                  <w:sz w:val="18"/>
-                                  <w:szCs w:val="18"/>
-                                  <w:lang w:val="en-US"/>
-                                </w:rPr>
-                                <m:t>,</m:t>
-                              </m:r>
-                              <m:r>
-                                <w:rPr>
-                                  <w:rFonts w:ascii="Cambria Math" w:hAnsi="Cambria Math"/>
-                                  <w:sz w:val="18"/>
-                                  <w:szCs w:val="18"/>
-                                  <w:lang w:val="en-US"/>
-                                </w:rPr>
-                                <m:t>j</m:t>
-                              </m:r>
-                              <m:r>
-                                <w:rPr>
-                                  <w:rFonts w:ascii="Cambria Math" w:hAnsi="Cambria Math"/>
-                                  <w:sz w:val="18"/>
-                                  <w:szCs w:val="18"/>
-                                  <w:lang w:val="en-US"/>
-                                </w:rPr>
-                                <m:t>1</m:t>
+                                <m:t>i,j1</m:t>
                               </m:r>
                             </m:sup>
                           </m:sSubSup>
@@ -11259,25 +10518,7 @@
                                   <w:szCs w:val="18"/>
                                   <w:lang w:val="en-US"/>
                                 </w:rPr>
-                                <m:t>i</m:t>
-                              </m:r>
-                              <m:r>
-                                <w:rPr>
-                                  <w:rFonts w:ascii="Cambria Math" w:hAnsi="Cambria Math"/>
-                                  <w:sz w:val="18"/>
-                                  <w:szCs w:val="18"/>
-                                  <w:lang w:val="en-US"/>
-                                </w:rPr>
-                                <m:t>,</m:t>
-                              </m:r>
-                              <m:r>
-                                <w:rPr>
-                                  <w:rFonts w:ascii="Cambria Math" w:hAnsi="Cambria Math"/>
-                                  <w:sz w:val="18"/>
-                                  <w:szCs w:val="18"/>
-                                  <w:lang w:val="en-US"/>
-                                </w:rPr>
-                                <m:t>j</m:t>
+                                <m:t>i,j</m:t>
                               </m:r>
                             </m:sub>
                             <m:sup>
@@ -11288,34 +10529,7 @@
                                   <w:szCs w:val="18"/>
                                   <w:lang w:val="en-US"/>
                                 </w:rPr>
-                                <m:t>i</m:t>
-                              </m:r>
-                              <m:r>
-                                <w:rPr>
-                                  <w:rFonts w:ascii="Cambria Math" w:hAnsi="Cambria Math"/>
-                                  <w:sz w:val="18"/>
-                                  <w:szCs w:val="18"/>
-                                  <w:lang w:val="en-US"/>
-                                </w:rPr>
-                                <m:t>+1,</m:t>
-                              </m:r>
-                              <m:r>
-                                <w:rPr>
-                                  <w:rFonts w:ascii="Cambria Math" w:hAnsi="Cambria Math"/>
-                                  <w:sz w:val="18"/>
-                                  <w:szCs w:val="18"/>
-                                  <w:lang w:val="en-US"/>
-                                </w:rPr>
-                                <m:t>j</m:t>
-                              </m:r>
-                              <m:r>
-                                <w:rPr>
-                                  <w:rFonts w:ascii="Cambria Math" w:hAnsi="Cambria Math"/>
-                                  <w:sz w:val="18"/>
-                                  <w:szCs w:val="18"/>
-                                  <w:lang w:val="en-US"/>
-                                </w:rPr>
-                                <m:t>2</m:t>
+                                <m:t>i+1,j2</m:t>
                               </m:r>
                             </m:sup>
                           </m:sSubSup>
@@ -11378,16 +10592,7 @@
                                           <w:szCs w:val="18"/>
                                           <w:lang w:val="en-US"/>
                                         </w:rPr>
-                                        <m:t>i</m:t>
-                                      </m:r>
-                                      <m:r>
-                                        <w:rPr>
-                                          <w:rFonts w:ascii="Cambria Math" w:hAnsi="Cambria Math"/>
-                                          <w:sz w:val="18"/>
-                                          <w:szCs w:val="18"/>
-                                          <w:lang w:val="en-US"/>
-                                        </w:rPr>
-                                        <m:t>+1</m:t>
+                                        <m:t>i+1</m:t>
                                       </m:r>
                                     </m:sub>
                                   </m:sSub>
@@ -11509,25 +10714,7 @@
                   <w:szCs w:val="18"/>
                   <w:lang w:val="en-US"/>
                 </w:rPr>
-                <m:t>i</m:t>
-              </m:r>
-              <m:r>
-                <w:rPr>
-                  <w:rFonts w:ascii="Cambria Math" w:hAnsi="Cambria Math"/>
-                  <w:sz w:val="18"/>
-                  <w:szCs w:val="18"/>
-                  <w:lang w:val="en-US"/>
-                </w:rPr>
-                <m:t>,</m:t>
-              </m:r>
-              <m:r>
-                <w:rPr>
-                  <w:rFonts w:ascii="Cambria Math" w:hAnsi="Cambria Math"/>
-                  <w:sz w:val="18"/>
-                  <w:szCs w:val="18"/>
-                  <w:lang w:val="en-US"/>
-                </w:rPr>
-                <m:t>j</m:t>
+                <m:t>i,j</m:t>
               </m:r>
             </m:sup>
           </m:sSubSup>
@@ -11582,16 +10769,7 @@
                       <w:szCs w:val="18"/>
                       <w:lang w:val="en-US"/>
                     </w:rPr>
-                    <m:t>,</m:t>
-                  </m:r>
-                  <m:r>
-                    <w:rPr>
-                      <w:rFonts w:ascii="Cambria Math" w:eastAsiaTheme="minorEastAsia" w:hAnsi="Cambria Math"/>
-                      <w:sz w:val="18"/>
-                      <w:szCs w:val="18"/>
-                      <w:lang w:val="en-US"/>
-                    </w:rPr>
-                    <m:t>j</m:t>
+                    <m:t>,j</m:t>
                   </m:r>
                 </m:sub>
               </m:sSub>
@@ -11641,16 +10819,7 @@
                           <w:szCs w:val="18"/>
                           <w:lang w:val="en-US"/>
                         </w:rPr>
-                        <m:t>i</m:t>
-                      </m:r>
-                      <m:r>
-                        <w:rPr>
-                          <w:rFonts w:ascii="Cambria Math" w:hAnsi="Cambria Math"/>
-                          <w:sz w:val="18"/>
-                          <w:szCs w:val="18"/>
-                          <w:lang w:val="en-US"/>
-                        </w:rPr>
-                        <m:t>+1</m:t>
+                        <m:t>i+1</m:t>
                       </m:r>
                     </m:sub>
                   </m:sSub>
@@ -11788,25 +10957,7 @@
                           <w:szCs w:val="18"/>
                           <w:lang w:val="en-US"/>
                         </w:rPr>
-                        <m:t>i</m:t>
-                      </m:r>
-                      <m:r>
-                        <w:rPr>
-                          <w:rFonts w:ascii="Cambria Math" w:hAnsi="Cambria Math"/>
-                          <w:sz w:val="18"/>
-                          <w:szCs w:val="18"/>
-                          <w:lang w:val="en-US"/>
-                        </w:rPr>
-                        <m:t>-</m:t>
-                      </m:r>
-                      <m:r>
-                        <w:rPr>
-                          <w:rFonts w:ascii="Cambria Math" w:hAnsi="Cambria Math"/>
-                          <w:sz w:val="18"/>
-                          <w:szCs w:val="18"/>
-                          <w:lang w:val="en-US"/>
-                        </w:rPr>
-                        <m:t>1</m:t>
+                        <m:t>i-1</m:t>
                       </m:r>
                     </m:sub>
                   </m:sSub>
@@ -11837,14 +10988,27 @@
       <w:r>
         <w:t>(</w:t>
       </w:r>
-      <w:fldSimple w:instr=" SEQ ( \* ARABIC ">
-        <w:r>
-          <w:rPr>
-            <w:noProof/>
-          </w:rPr>
-          <w:t>4</w:t>
-        </w:r>
-      </w:fldSimple>
+      <w:r>
+        <w:fldChar w:fldCharType="begin"/>
+      </w:r>
+      <w:r>
+        <w:instrText xml:space="preserve"> SEQ ( \* ARABIC </w:instrText>
+      </w:r>
+      <w:r>
+        <w:fldChar w:fldCharType="separate"/>
+      </w:r>
+      <w:r>
+        <w:rPr>
+          <w:noProof/>
+        </w:rPr>
+        <w:t>4</w:t>
+      </w:r>
+      <w:r>
+        <w:rPr>
+          <w:noProof/>
+        </w:rPr>
+        <w:fldChar w:fldCharType="end"/>
+      </w:r>
       <w:r>
         <w:rPr>
           <w:lang w:val="en-US"/>
@@ -14696,34 +13860,7 @@
                           <w:szCs w:val="18"/>
                           <w:lang w:val="en-US"/>
                         </w:rPr>
-                        <m:t>i</m:t>
-                      </m:r>
-                      <m:r>
-                        <w:rPr>
-                          <w:rFonts w:ascii="Cambria Math" w:hAnsi="Cambria Math"/>
-                          <w:sz w:val="18"/>
-                          <w:szCs w:val="18"/>
-                          <w:lang w:val="en-US"/>
-                        </w:rPr>
-                        <m:t>1,</m:t>
-                      </m:r>
-                      <m:r>
-                        <w:rPr>
-                          <w:rFonts w:ascii="Cambria Math" w:hAnsi="Cambria Math"/>
-                          <w:sz w:val="18"/>
-                          <w:szCs w:val="18"/>
-                          <w:lang w:val="en-US"/>
-                        </w:rPr>
-                        <m:t>j</m:t>
-                      </m:r>
-                      <m:r>
-                        <w:rPr>
-                          <w:rFonts w:ascii="Cambria Math" w:hAnsi="Cambria Math"/>
-                          <w:sz w:val="18"/>
-                          <w:szCs w:val="18"/>
-                          <w:lang w:val="en-US"/>
-                        </w:rPr>
-                        <m:t>1</m:t>
+                        <m:t>i1,j1</m:t>
                       </m:r>
                     </m:sup>
                   </m:sSubSup>
@@ -14791,34 +13928,7 @@
                               <w:szCs w:val="18"/>
                               <w:lang w:val="en-US"/>
                             </w:rPr>
-                            <m:t>i</m:t>
-                          </m:r>
-                          <m:r>
-                            <w:rPr>
-                              <w:rFonts w:ascii="Cambria Math" w:hAnsi="Cambria Math"/>
-                              <w:sz w:val="18"/>
-                              <w:szCs w:val="18"/>
-                              <w:lang w:val="en-US"/>
-                            </w:rPr>
-                            <m:t>1,</m:t>
-                          </m:r>
-                          <m:r>
-                            <w:rPr>
-                              <w:rFonts w:ascii="Cambria Math" w:hAnsi="Cambria Math"/>
-                              <w:sz w:val="18"/>
-                              <w:szCs w:val="18"/>
-                              <w:lang w:val="en-US"/>
-                            </w:rPr>
-                            <m:t>j</m:t>
-                          </m:r>
-                          <m:r>
-                            <w:rPr>
-                              <w:rFonts w:ascii="Cambria Math" w:hAnsi="Cambria Math"/>
-                              <w:sz w:val="18"/>
-                              <w:szCs w:val="18"/>
-                              <w:lang w:val="en-US"/>
-                            </w:rPr>
-                            <m:t>1</m:t>
+                            <m:t>i1,j1</m:t>
                           </m:r>
                         </m:sup>
                       </m:sSubSup>
@@ -14864,25 +13974,7 @@
                               <w:szCs w:val="18"/>
                               <w:lang w:val="en-US"/>
                             </w:rPr>
-                            <m:t>i</m:t>
-                          </m:r>
-                          <m:r>
-                            <w:rPr>
-                              <w:rFonts w:ascii="Cambria Math" w:hAnsi="Cambria Math"/>
-                              <w:sz w:val="18"/>
-                              <w:szCs w:val="18"/>
-                              <w:lang w:val="en-US"/>
-                            </w:rPr>
-                            <m:t>,</m:t>
-                          </m:r>
-                          <m:r>
-                            <w:rPr>
-                              <w:rFonts w:ascii="Cambria Math" w:hAnsi="Cambria Math"/>
-                              <w:sz w:val="18"/>
-                              <w:szCs w:val="18"/>
-                              <w:lang w:val="en-US"/>
-                            </w:rPr>
-                            <m:t>j</m:t>
+                            <m:t>i,j</m:t>
                           </m:r>
                         </m:sup>
                       </m:sSup>
@@ -14915,14 +14007,27 @@
       <w:r>
         <w:t>(</w:t>
       </w:r>
-      <w:fldSimple w:instr=" SEQ ( \* ARABIC ">
-        <w:r>
-          <w:rPr>
-            <w:noProof/>
-          </w:rPr>
-          <w:t>5</w:t>
-        </w:r>
-      </w:fldSimple>
+      <w:r>
+        <w:fldChar w:fldCharType="begin"/>
+      </w:r>
+      <w:r>
+        <w:instrText xml:space="preserve"> SEQ ( \* ARABIC </w:instrText>
+      </w:r>
+      <w:r>
+        <w:fldChar w:fldCharType="separate"/>
+      </w:r>
+      <w:r>
+        <w:rPr>
+          <w:noProof/>
+        </w:rPr>
+        <w:t>5</w:t>
+      </w:r>
+      <w:r>
+        <w:rPr>
+          <w:noProof/>
+        </w:rPr>
+        <w:fldChar w:fldCharType="end"/>
+      </w:r>
       <w:r>
         <w:rPr>
           <w:noProof/>
@@ -14990,25 +14095,7 @@
                   <w:szCs w:val="18"/>
                   <w:lang w:val="en-US"/>
                 </w:rPr>
-                <m:t>i</m:t>
-              </m:r>
-              <m:r>
-                <w:rPr>
-                  <w:rFonts w:ascii="Cambria Math" w:hAnsi="Cambria Math"/>
-                  <w:sz w:val="18"/>
-                  <w:szCs w:val="18"/>
-                  <w:lang w:val="en-US"/>
-                </w:rPr>
-                <m:t>,</m:t>
-              </m:r>
-              <m:r>
-                <w:rPr>
-                  <w:rFonts w:ascii="Cambria Math" w:hAnsi="Cambria Math"/>
-                  <w:sz w:val="18"/>
-                  <w:szCs w:val="18"/>
-                  <w:lang w:val="en-US"/>
-                </w:rPr>
-                <m:t>j</m:t>
+                <m:t>i,j</m:t>
               </m:r>
             </m:sup>
           </m:sSubSup>
@@ -15076,25 +14163,7 @@
                           <w:szCs w:val="18"/>
                           <w:lang w:val="en-US"/>
                         </w:rPr>
-                        <m:t>,</m:t>
-                      </m:r>
-                      <m:r>
-                        <w:rPr>
-                          <w:rFonts w:ascii="Cambria Math" w:eastAsiaTheme="minorEastAsia" w:hAnsi="Cambria Math"/>
-                          <w:sz w:val="18"/>
-                          <w:szCs w:val="18"/>
-                          <w:lang w:val="en-US"/>
-                        </w:rPr>
-                        <m:t>j</m:t>
-                      </m:r>
-                      <m:r>
-                        <w:rPr>
-                          <w:rFonts w:ascii="Cambria Math" w:eastAsiaTheme="minorEastAsia" w:hAnsi="Cambria Math"/>
-                          <w:sz w:val="18"/>
-                          <w:szCs w:val="18"/>
-                          <w:lang w:val="en-US"/>
-                        </w:rPr>
-                        <m:t>+1</m:t>
+                        <m:t>,j+1</m:t>
                       </m:r>
                     </m:sub>
                   </m:sSub>
@@ -15144,16 +14213,7 @@
                           <w:szCs w:val="18"/>
                           <w:lang w:val="en-US"/>
                         </w:rPr>
-                        <m:t>,</m:t>
-                      </m:r>
-                      <m:r>
-                        <w:rPr>
-                          <w:rFonts w:ascii="Cambria Math" w:eastAsiaTheme="minorEastAsia" w:hAnsi="Cambria Math"/>
-                          <w:sz w:val="18"/>
-                          <w:szCs w:val="18"/>
-                          <w:lang w:val="en-US"/>
-                        </w:rPr>
-                        <m:t>j</m:t>
+                        <m:t>,j</m:t>
                       </m:r>
                     </m:sub>
                   </m:sSub>
@@ -15249,25 +14309,7 @@
                           <w:szCs w:val="18"/>
                           <w:lang w:val="en-US"/>
                         </w:rPr>
-                        <m:t>i</m:t>
-                      </m:r>
-                      <m:r>
-                        <w:rPr>
-                          <w:rFonts w:ascii="Cambria Math" w:hAnsi="Cambria Math"/>
-                          <w:sz w:val="18"/>
-                          <w:szCs w:val="18"/>
-                          <w:lang w:val="en-US"/>
-                        </w:rPr>
-                        <m:t>+1,</m:t>
-                      </m:r>
-                      <m:r>
-                        <w:rPr>
-                          <w:rFonts w:ascii="Cambria Math" w:hAnsi="Cambria Math"/>
-                          <w:sz w:val="18"/>
-                          <w:szCs w:val="18"/>
-                          <w:lang w:val="en-US"/>
-                        </w:rPr>
-                        <m:t>j</m:t>
+                        <m:t>i+1,j</m:t>
                       </m:r>
                     </m:sub>
                   </m:sSub>
@@ -15318,16 +14360,7 @@
                           <w:szCs w:val="18"/>
                           <w:lang w:val="en-US"/>
                         </w:rPr>
-                        <m:t>,</m:t>
-                      </m:r>
-                      <m:r>
-                        <w:rPr>
-                          <w:rFonts w:ascii="Cambria Math" w:eastAsiaTheme="minorEastAsia" w:hAnsi="Cambria Math"/>
-                          <w:sz w:val="18"/>
-                          <w:szCs w:val="18"/>
-                          <w:lang w:val="en-US"/>
-                        </w:rPr>
-                        <m:t>j</m:t>
+                        <m:t>,j</m:t>
                       </m:r>
                     </m:sub>
                   </m:sSub>
@@ -16764,34 +15797,7 @@
                           <w:szCs w:val="18"/>
                           <w:lang w:val="en-US"/>
                         </w:rPr>
-                        <m:t>i</m:t>
-                      </m:r>
-                      <m:r>
-                        <w:rPr>
-                          <w:rFonts w:ascii="Cambria Math" w:hAnsi="Cambria Math"/>
-                          <w:sz w:val="18"/>
-                          <w:szCs w:val="18"/>
-                          <w:lang w:val="en-US"/>
-                        </w:rPr>
-                        <m:t>1,</m:t>
-                      </m:r>
-                      <m:r>
-                        <w:rPr>
-                          <w:rFonts w:ascii="Cambria Math" w:hAnsi="Cambria Math"/>
-                          <w:sz w:val="18"/>
-                          <w:szCs w:val="18"/>
-                          <w:lang w:val="en-US"/>
-                        </w:rPr>
-                        <m:t>j</m:t>
-                      </m:r>
-                      <m:r>
-                        <w:rPr>
-                          <w:rFonts w:ascii="Cambria Math" w:hAnsi="Cambria Math"/>
-                          <w:sz w:val="18"/>
-                          <w:szCs w:val="18"/>
-                          <w:lang w:val="en-US"/>
-                        </w:rPr>
-                        <m:t>1</m:t>
+                        <m:t>i1,j1</m:t>
                       </m:r>
                     </m:sup>
                   </m:sSubSup>
@@ -16859,34 +15865,7 @@
                               <w:szCs w:val="18"/>
                               <w:lang w:val="en-US"/>
                             </w:rPr>
-                            <m:t>i</m:t>
-                          </m:r>
-                          <m:r>
-                            <w:rPr>
-                              <w:rFonts w:ascii="Cambria Math" w:hAnsi="Cambria Math"/>
-                              <w:sz w:val="18"/>
-                              <w:szCs w:val="18"/>
-                              <w:lang w:val="en-US"/>
-                            </w:rPr>
-                            <m:t>1,</m:t>
-                          </m:r>
-                          <m:r>
-                            <w:rPr>
-                              <w:rFonts w:ascii="Cambria Math" w:hAnsi="Cambria Math"/>
-                              <w:sz w:val="18"/>
-                              <w:szCs w:val="18"/>
-                              <w:lang w:val="en-US"/>
-                            </w:rPr>
-                            <m:t>j</m:t>
-                          </m:r>
-                          <m:r>
-                            <w:rPr>
-                              <w:rFonts w:ascii="Cambria Math" w:hAnsi="Cambria Math"/>
-                              <w:sz w:val="18"/>
-                              <w:szCs w:val="18"/>
-                              <w:lang w:val="en-US"/>
-                            </w:rPr>
-                            <m:t>1</m:t>
+                            <m:t>i1,j1</m:t>
                           </m:r>
                         </m:sup>
                       </m:sSubSup>
@@ -16943,25 +15922,7 @@
                               <w:szCs w:val="18"/>
                               <w:lang w:val="en-US"/>
                             </w:rPr>
-                            <m:t>i</m:t>
-                          </m:r>
-                          <m:r>
-                            <w:rPr>
-                              <w:rFonts w:ascii="Cambria Math" w:hAnsi="Cambria Math"/>
-                              <w:sz w:val="18"/>
-                              <w:szCs w:val="18"/>
-                              <w:lang w:val="en-US"/>
-                            </w:rPr>
-                            <m:t>,</m:t>
-                          </m:r>
-                          <m:r>
-                            <w:rPr>
-                              <w:rFonts w:ascii="Cambria Math" w:hAnsi="Cambria Math"/>
-                              <w:sz w:val="18"/>
-                              <w:szCs w:val="18"/>
-                              <w:lang w:val="en-US"/>
-                            </w:rPr>
-                            <m:t>j</m:t>
+                            <m:t>i,j</m:t>
                           </m:r>
                         </m:sup>
                       </m:sSubSup>
@@ -17022,25 +15983,7 @@
                   <w:szCs w:val="18"/>
                   <w:lang w:val="en-US"/>
                 </w:rPr>
-                <m:t>i</m:t>
-              </m:r>
-              <m:r>
-                <w:rPr>
-                  <w:rFonts w:ascii="Cambria Math" w:hAnsi="Cambria Math"/>
-                  <w:sz w:val="18"/>
-                  <w:szCs w:val="18"/>
-                  <w:lang w:val="en-US"/>
-                </w:rPr>
-                <m:t>,</m:t>
-              </m:r>
-              <m:r>
-                <w:rPr>
-                  <w:rFonts w:ascii="Cambria Math" w:hAnsi="Cambria Math"/>
-                  <w:sz w:val="18"/>
-                  <w:szCs w:val="18"/>
-                  <w:lang w:val="en-US"/>
-                </w:rPr>
-                <m:t>j</m:t>
+                <m:t>i,j</m:t>
               </m:r>
             </m:sup>
           </m:sSubSup>
@@ -17125,25 +16068,7 @@
                   <w:szCs w:val="18"/>
                   <w:lang w:val="en-US"/>
                 </w:rPr>
-                <m:t>i</m:t>
-              </m:r>
-              <m:r>
-                <w:rPr>
-                  <w:rFonts w:ascii="Cambria Math" w:hAnsi="Cambria Math"/>
-                  <w:sz w:val="18"/>
-                  <w:szCs w:val="18"/>
-                  <w:lang w:val="en-US"/>
-                </w:rPr>
-                <m:t>,</m:t>
-              </m:r>
-              <m:r>
-                <w:rPr>
-                  <w:rFonts w:ascii="Cambria Math" w:hAnsi="Cambria Math"/>
-                  <w:sz w:val="18"/>
-                  <w:szCs w:val="18"/>
-                  <w:lang w:val="en-US"/>
-                </w:rPr>
-                <m:t>j</m:t>
+                <m:t>i,j</m:t>
               </m:r>
             </m:sub>
           </m:sSub>
@@ -17196,16 +16121,7 @@
                           <w:szCs w:val="18"/>
                           <w:lang w:val="en-US"/>
                         </w:rPr>
-                        <m:t>j</m:t>
-                      </m:r>
-                      <m:r>
-                        <w:rPr>
-                          <w:rFonts w:ascii="Cambria Math" w:hAnsi="Cambria Math"/>
-                          <w:sz w:val="18"/>
-                          <w:szCs w:val="18"/>
-                          <w:lang w:val="en-US"/>
-                        </w:rPr>
-                        <m:t>2</m:t>
+                        <m:t>j2</m:t>
                       </m:r>
                     </m:sub>
                     <m:sup/>
@@ -17254,25 +16170,7 @@
                                   <w:szCs w:val="18"/>
                                   <w:lang w:val="en-US"/>
                                 </w:rPr>
-                                <m:t>i</m:t>
-                              </m:r>
-                              <m:r>
-                                <w:rPr>
-                                  <w:rFonts w:ascii="Cambria Math" w:hAnsi="Cambria Math"/>
-                                  <w:sz w:val="18"/>
-                                  <w:szCs w:val="18"/>
-                                  <w:lang w:val="en-US"/>
-                                </w:rPr>
-                                <m:t>,</m:t>
-                              </m:r>
-                              <m:r>
-                                <w:rPr>
-                                  <w:rFonts w:ascii="Cambria Math" w:hAnsi="Cambria Math"/>
-                                  <w:sz w:val="18"/>
-                                  <w:szCs w:val="18"/>
-                                  <w:lang w:val="en-US"/>
-                                </w:rPr>
-                                <m:t>j</m:t>
+                                <m:t>i,j</m:t>
                               </m:r>
                             </m:sup>
                           </m:sSup>
@@ -17298,34 +16196,7 @@
                       <w:szCs w:val="18"/>
                       <w:lang w:val="en-US"/>
                     </w:rPr>
-                    <m:t>i</m:t>
-                  </m:r>
-                  <m:r>
-                    <w:rPr>
-                      <w:rFonts w:ascii="Cambria Math" w:hAnsi="Cambria Math"/>
-                      <w:sz w:val="18"/>
-                      <w:szCs w:val="18"/>
-                      <w:lang w:val="en-US"/>
-                    </w:rPr>
-                    <m:t>+1,</m:t>
-                  </m:r>
-                  <m:r>
-                    <w:rPr>
-                      <w:rFonts w:ascii="Cambria Math" w:hAnsi="Cambria Math"/>
-                      <w:sz w:val="18"/>
-                      <w:szCs w:val="18"/>
-                      <w:lang w:val="en-US"/>
-                    </w:rPr>
-                    <m:t>j</m:t>
-                  </m:r>
-                  <m:r>
-                    <w:rPr>
-                      <w:rFonts w:ascii="Cambria Math" w:hAnsi="Cambria Math"/>
-                      <w:sz w:val="18"/>
-                      <w:szCs w:val="18"/>
-                      <w:lang w:val="en-US"/>
-                    </w:rPr>
-                    <m:t>2</m:t>
+                    <m:t>i+1,j2</m:t>
                   </m:r>
                 </m:sub>
               </m:sSub>
@@ -17361,16 +16232,7 @@
                       <w:szCs w:val="18"/>
                       <w:lang w:val="en-US"/>
                     </w:rPr>
-                    <m:t>j</m:t>
-                  </m:r>
-                  <m:r>
-                    <w:rPr>
-                      <w:rFonts w:ascii="Cambria Math" w:hAnsi="Cambria Math"/>
-                      <w:sz w:val="18"/>
-                      <w:szCs w:val="18"/>
-                      <w:lang w:val="en-US"/>
-                    </w:rPr>
-                    <m:t>2</m:t>
+                    <m:t>j2</m:t>
                   </m:r>
                 </m:sub>
                 <m:sup/>
@@ -17432,25 +16294,7 @@
                                   <w:szCs w:val="18"/>
                                   <w:lang w:val="en-US"/>
                                 </w:rPr>
-                                <m:t>i</m:t>
-                              </m:r>
-                              <m:r>
-                                <w:rPr>
-                                  <w:rFonts w:ascii="Cambria Math" w:hAnsi="Cambria Math"/>
-                                  <w:sz w:val="18"/>
-                                  <w:szCs w:val="18"/>
-                                  <w:lang w:val="en-US"/>
-                                </w:rPr>
-                                <m:t>,</m:t>
-                              </m:r>
-                              <m:r>
-                                <w:rPr>
-                                  <w:rFonts w:ascii="Cambria Math" w:hAnsi="Cambria Math"/>
-                                  <w:sz w:val="18"/>
-                                  <w:szCs w:val="18"/>
-                                  <w:lang w:val="en-US"/>
-                                </w:rPr>
-                                <m:t>j</m:t>
+                                <m:t>i,j</m:t>
                               </m:r>
                             </m:sup>
                           </m:sSup>
@@ -17474,43 +16318,7 @@
                           <w:szCs w:val="18"/>
                           <w:lang w:val="en-US"/>
                         </w:rPr>
-                        <m:t>i</m:t>
-                      </m:r>
-                      <m:r>
-                        <w:rPr>
-                          <w:rFonts w:ascii="Cambria Math" w:hAnsi="Cambria Math"/>
-                          <w:sz w:val="18"/>
-                          <w:szCs w:val="18"/>
-                          <w:lang w:val="en-US"/>
-                        </w:rPr>
-                        <m:t>-</m:t>
-                      </m:r>
-                      <m:r>
-                        <w:rPr>
-                          <w:rFonts w:ascii="Cambria Math" w:hAnsi="Cambria Math"/>
-                          <w:sz w:val="18"/>
-                          <w:szCs w:val="18"/>
-                          <w:lang w:val="en-US"/>
-                        </w:rPr>
-                        <m:t>1,</m:t>
-                      </m:r>
-                      <m:r>
-                        <w:rPr>
-                          <w:rFonts w:ascii="Cambria Math" w:hAnsi="Cambria Math"/>
-                          <w:sz w:val="18"/>
-                          <w:szCs w:val="18"/>
-                          <w:lang w:val="en-US"/>
-                        </w:rPr>
-                        <m:t>j</m:t>
-                      </m:r>
-                      <m:r>
-                        <w:rPr>
-                          <w:rFonts w:ascii="Cambria Math" w:hAnsi="Cambria Math"/>
-                          <w:sz w:val="18"/>
-                          <w:szCs w:val="18"/>
-                          <w:lang w:val="en-US"/>
-                        </w:rPr>
-                        <m:t>2</m:t>
+                        <m:t>i-1,j2</m:t>
                       </m:r>
                     </m:sub>
                   </m:sSub>
@@ -17549,16 +16357,7 @@
                       <w:szCs w:val="18"/>
                       <w:lang w:val="en-US"/>
                     </w:rPr>
-                    <m:t>i</m:t>
-                  </m:r>
-                  <m:r>
-                    <w:rPr>
-                      <w:rFonts w:ascii="Cambria Math" w:hAnsi="Cambria Math"/>
-                      <w:sz w:val="18"/>
-                      <w:szCs w:val="18"/>
-                      <w:lang w:val="en-US"/>
-                    </w:rPr>
-                    <m:t>+1</m:t>
+                    <m:t>i+1</m:t>
                   </m:r>
                 </m:sub>
               </m:sSub>
@@ -17602,25 +16401,7 @@
                       <w:szCs w:val="18"/>
                       <w:lang w:val="en-US"/>
                     </w:rPr>
-                    <m:t>i</m:t>
-                  </m:r>
-                  <m:r>
-                    <w:rPr>
-                      <w:rFonts w:ascii="Cambria Math" w:hAnsi="Cambria Math"/>
-                      <w:sz w:val="18"/>
-                      <w:szCs w:val="18"/>
-                      <w:lang w:val="en-US"/>
-                    </w:rPr>
-                    <m:t>-</m:t>
-                  </m:r>
-                  <m:r>
-                    <w:rPr>
-                      <w:rFonts w:ascii="Cambria Math" w:hAnsi="Cambria Math"/>
-                      <w:sz w:val="18"/>
-                      <w:szCs w:val="18"/>
-                      <w:lang w:val="en-US"/>
-                    </w:rPr>
-                    <m:t>1</m:t>
+                    <m:t>i-1</m:t>
                   </m:r>
                 </m:sub>
               </m:sSub>
@@ -19572,14 +18353,27 @@
       <w:r>
         <w:t>(</w:t>
       </w:r>
-      <w:fldSimple w:instr=" SEQ ( \* ARABIC ">
-        <w:r>
-          <w:rPr>
-            <w:noProof/>
-          </w:rPr>
-          <w:t>6</w:t>
-        </w:r>
-      </w:fldSimple>
+      <w:r>
+        <w:fldChar w:fldCharType="begin"/>
+      </w:r>
+      <w:r>
+        <w:instrText xml:space="preserve"> SEQ ( \* ARABIC </w:instrText>
+      </w:r>
+      <w:r>
+        <w:fldChar w:fldCharType="separate"/>
+      </w:r>
+      <w:r>
+        <w:rPr>
+          <w:noProof/>
+        </w:rPr>
+        <w:t>6</w:t>
+      </w:r>
+      <w:r>
+        <w:rPr>
+          <w:noProof/>
+        </w:rPr>
+        <w:fldChar w:fldCharType="end"/>
+      </w:r>
       <w:r>
         <w:t>)</w:t>
       </w:r>
@@ -22506,34 +21300,7 @@
                           <w:szCs w:val="18"/>
                           <w:lang w:val="en-US"/>
                         </w:rPr>
-                        <m:t>i</m:t>
-                      </m:r>
-                      <m:r>
-                        <w:rPr>
-                          <w:rFonts w:ascii="Cambria Math" w:hAnsi="Cambria Math"/>
-                          <w:sz w:val="18"/>
-                          <w:szCs w:val="18"/>
-                          <w:lang w:val="en-US"/>
-                        </w:rPr>
-                        <m:t>1,</m:t>
-                      </m:r>
-                      <m:r>
-                        <w:rPr>
-                          <w:rFonts w:ascii="Cambria Math" w:hAnsi="Cambria Math"/>
-                          <w:sz w:val="18"/>
-                          <w:szCs w:val="18"/>
-                          <w:lang w:val="en-US"/>
-                        </w:rPr>
-                        <m:t>j</m:t>
-                      </m:r>
-                      <m:r>
-                        <w:rPr>
-                          <w:rFonts w:ascii="Cambria Math" w:hAnsi="Cambria Math"/>
-                          <w:sz w:val="18"/>
-                          <w:szCs w:val="18"/>
-                          <w:lang w:val="en-US"/>
-                        </w:rPr>
-                        <m:t>1</m:t>
+                        <m:t>i1,j1</m:t>
                       </m:r>
                     </m:sup>
                   </m:sSubSup>
@@ -22601,34 +21368,7 @@
                               <w:szCs w:val="18"/>
                               <w:lang w:val="en-US"/>
                             </w:rPr>
-                            <m:t>i</m:t>
-                          </m:r>
-                          <m:r>
-                            <w:rPr>
-                              <w:rFonts w:ascii="Cambria Math" w:hAnsi="Cambria Math"/>
-                              <w:sz w:val="18"/>
-                              <w:szCs w:val="18"/>
-                              <w:lang w:val="en-US"/>
-                            </w:rPr>
-                            <m:t>1,</m:t>
-                          </m:r>
-                          <m:r>
-                            <w:rPr>
-                              <w:rFonts w:ascii="Cambria Math" w:hAnsi="Cambria Math"/>
-                              <w:sz w:val="18"/>
-                              <w:szCs w:val="18"/>
-                              <w:lang w:val="en-US"/>
-                            </w:rPr>
-                            <m:t>j</m:t>
-                          </m:r>
-                          <m:r>
-                            <w:rPr>
-                              <w:rFonts w:ascii="Cambria Math" w:hAnsi="Cambria Math"/>
-                              <w:sz w:val="18"/>
-                              <w:szCs w:val="18"/>
-                              <w:lang w:val="en-US"/>
-                            </w:rPr>
-                            <m:t>1</m:t>
+                            <m:t>i1,j1</m:t>
                           </m:r>
                         </m:sup>
                       </m:sSubSup>
@@ -22685,25 +21425,7 @@
                               <w:szCs w:val="18"/>
                               <w:lang w:val="en-US"/>
                             </w:rPr>
-                            <m:t>i</m:t>
-                          </m:r>
-                          <m:r>
-                            <w:rPr>
-                              <w:rFonts w:ascii="Cambria Math" w:hAnsi="Cambria Math"/>
-                              <w:sz w:val="18"/>
-                              <w:szCs w:val="18"/>
-                              <w:lang w:val="en-US"/>
-                            </w:rPr>
-                            <m:t>,</m:t>
-                          </m:r>
-                          <m:r>
-                            <w:rPr>
-                              <w:rFonts w:ascii="Cambria Math" w:hAnsi="Cambria Math"/>
-                              <w:sz w:val="18"/>
-                              <w:szCs w:val="18"/>
-                              <w:lang w:val="en-US"/>
-                            </w:rPr>
-                            <m:t>j</m:t>
+                            <m:t>i,j</m:t>
                           </m:r>
                         </m:sup>
                       </m:sSubSup>
@@ -22764,25 +21486,7 @@
                   <w:szCs w:val="18"/>
                   <w:lang w:val="en-US"/>
                 </w:rPr>
-                <m:t>i</m:t>
-              </m:r>
-              <m:r>
-                <w:rPr>
-                  <w:rFonts w:ascii="Cambria Math" w:hAnsi="Cambria Math"/>
-                  <w:sz w:val="18"/>
-                  <w:szCs w:val="18"/>
-                  <w:lang w:val="en-US"/>
-                </w:rPr>
-                <m:t>,</m:t>
-              </m:r>
-              <m:r>
-                <w:rPr>
-                  <w:rFonts w:ascii="Cambria Math" w:hAnsi="Cambria Math"/>
-                  <w:sz w:val="18"/>
-                  <w:szCs w:val="18"/>
-                  <w:lang w:val="en-US"/>
-                </w:rPr>
-                <m:t>j</m:t>
+                <m:t>i,j</m:t>
               </m:r>
             </m:sup>
           </m:sSubSup>
@@ -22867,25 +21571,7 @@
                   <w:szCs w:val="18"/>
                   <w:lang w:val="en-US"/>
                 </w:rPr>
-                <m:t>i</m:t>
-              </m:r>
-              <m:r>
-                <w:rPr>
-                  <w:rFonts w:ascii="Cambria Math" w:hAnsi="Cambria Math"/>
-                  <w:sz w:val="18"/>
-                  <w:szCs w:val="18"/>
-                  <w:lang w:val="en-US"/>
-                </w:rPr>
-                <m:t>,</m:t>
-              </m:r>
-              <m:r>
-                <w:rPr>
-                  <w:rFonts w:ascii="Cambria Math" w:hAnsi="Cambria Math"/>
-                  <w:sz w:val="18"/>
-                  <w:szCs w:val="18"/>
-                  <w:lang w:val="en-US"/>
-                </w:rPr>
-                <m:t>j</m:t>
+                <m:t>i,j</m:t>
               </m:r>
             </m:sub>
           </m:sSub>
@@ -22933,25 +21619,7 @@
                       <w:szCs w:val="18"/>
                       <w:lang w:val="en-US"/>
                     </w:rPr>
-                    <m:t>i</m:t>
-                  </m:r>
-                  <m:r>
-                    <w:rPr>
-                      <w:rFonts w:ascii="Cambria Math" w:hAnsi="Cambria Math"/>
-                      <w:sz w:val="18"/>
-                      <w:szCs w:val="18"/>
-                      <w:lang w:val="en-US"/>
-                    </w:rPr>
-                    <m:t>+1,</m:t>
-                  </m:r>
-                  <m:r>
-                    <w:rPr>
-                      <w:rFonts w:ascii="Cambria Math" w:hAnsi="Cambria Math"/>
-                      <w:sz w:val="18"/>
-                      <w:szCs w:val="18"/>
-                      <w:lang w:val="en-US"/>
-                    </w:rPr>
-                    <m:t>j</m:t>
+                    <m:t>i+1,j</m:t>
                   </m:r>
                 </m:sub>
               </m:sSub>
@@ -22995,34 +21663,7 @@
                       <w:szCs w:val="18"/>
                       <w:lang w:val="en-US"/>
                     </w:rPr>
-                    <m:t>i</m:t>
-                  </m:r>
-                  <m:r>
-                    <w:rPr>
-                      <w:rFonts w:ascii="Cambria Math" w:hAnsi="Cambria Math"/>
-                      <w:sz w:val="18"/>
-                      <w:szCs w:val="18"/>
-                      <w:lang w:val="en-US"/>
-                    </w:rPr>
-                    <m:t>-</m:t>
-                  </m:r>
-                  <m:r>
-                    <w:rPr>
-                      <w:rFonts w:ascii="Cambria Math" w:hAnsi="Cambria Math"/>
-                      <w:sz w:val="18"/>
-                      <w:szCs w:val="18"/>
-                      <w:lang w:val="en-US"/>
-                    </w:rPr>
-                    <m:t>1,</m:t>
-                  </m:r>
-                  <m:r>
-                    <w:rPr>
-                      <w:rFonts w:ascii="Cambria Math" w:hAnsi="Cambria Math"/>
-                      <w:sz w:val="18"/>
-                      <w:szCs w:val="18"/>
-                      <w:lang w:val="en-US"/>
-                    </w:rPr>
-                    <m:t>j</m:t>
+                    <m:t>i-1,j</m:t>
                   </m:r>
                 </m:sub>
               </m:sSub>
@@ -23035,16 +21676,7 @@
                   <w:szCs w:val="18"/>
                   <w:lang w:val="en-US"/>
                 </w:rPr>
-                <m:t>2</m:t>
-              </m:r>
-              <m:r>
-                <w:rPr>
-                  <w:rFonts w:ascii="Cambria Math" w:hAnsi="Cambria Math"/>
-                  <w:sz w:val="18"/>
-                  <w:szCs w:val="18"/>
-                  <w:lang w:val="en-US"/>
-                </w:rPr>
-                <m:t>dx</m:t>
+                <m:t>2dx</m:t>
               </m:r>
             </m:den>
           </m:f>
@@ -24084,14 +22716,27 @@
       <w:r>
         <w:t>(</w:t>
       </w:r>
-      <w:fldSimple w:instr=" SEQ ( \* ARABIC ">
-        <w:r>
-          <w:rPr>
-            <w:noProof/>
-          </w:rPr>
-          <w:t>7</w:t>
-        </w:r>
-      </w:fldSimple>
+      <w:r>
+        <w:fldChar w:fldCharType="begin"/>
+      </w:r>
+      <w:r>
+        <w:instrText xml:space="preserve"> SEQ ( \* ARABIC </w:instrText>
+      </w:r>
+      <w:r>
+        <w:fldChar w:fldCharType="separate"/>
+      </w:r>
+      <w:r>
+        <w:rPr>
+          <w:noProof/>
+        </w:rPr>
+        <w:t>7</w:t>
+      </w:r>
+      <w:r>
+        <w:rPr>
+          <w:noProof/>
+        </w:rPr>
+        <w:fldChar w:fldCharType="end"/>
+      </w:r>
       <w:r>
         <w:rPr>
           <w:noProof/>
@@ -25182,6 +23827,7 @@
                         <w:rPr>
                           <w:rFonts w:ascii="Cambria Math" w:hAnsi="Cambria Math"/>
                           <w:i/>
+                          <w:color w:val="FF0000"/>
                           <w:sz w:val="18"/>
                           <w:szCs w:val="18"/>
                           <w:lang w:val="en-US"/>
@@ -25192,6 +23838,7 @@
                       <m:r>
                         <w:rPr>
                           <w:rFonts w:ascii="Cambria Math" w:hAnsi="Cambria Math"/>
+                          <w:color w:val="FF0000"/>
                           <w:sz w:val="18"/>
                           <w:szCs w:val="18"/>
                         </w:rPr>
@@ -25201,6 +23848,7 @@
                         <w:rPr>
                           <w:rFonts w:ascii="Cambria Math" w:hAnsi="Cambria Math"/>
                           <w:i/>
+                          <w:color w:val="FF0000"/>
                           <w:sz w:val="18"/>
                           <w:szCs w:val="18"/>
                         </w:rPr>
@@ -25210,6 +23858,7 @@
                       <m:r>
                         <w:rPr>
                           <w:rFonts w:ascii="Cambria Math" w:hAnsi="Cambria Math"/>
+                          <w:color w:val="FF0000"/>
                           <w:sz w:val="18"/>
                           <w:szCs w:val="18"/>
                           <w:lang w:val="en-US"/>
@@ -25221,6 +23870,7 @@
                       <m:r>
                         <w:rPr>
                           <w:rFonts w:ascii="Cambria Math" w:hAnsi="Cambria Math"/>
+                          <w:color w:val="FF0000"/>
                           <w:sz w:val="18"/>
                           <w:szCs w:val="16"/>
                           <w:lang w:val="en-US"/>
@@ -25836,34 +24486,7 @@
                           <w:szCs w:val="18"/>
                           <w:lang w:val="en-US"/>
                         </w:rPr>
-                        <m:t>i</m:t>
-                      </m:r>
-                      <m:r>
-                        <w:rPr>
-                          <w:rFonts w:ascii="Cambria Math" w:hAnsi="Cambria Math"/>
-                          <w:sz w:val="18"/>
-                          <w:szCs w:val="18"/>
-                          <w:lang w:val="en-US"/>
-                        </w:rPr>
-                        <m:t>1,</m:t>
-                      </m:r>
-                      <m:r>
-                        <w:rPr>
-                          <w:rFonts w:ascii="Cambria Math" w:hAnsi="Cambria Math"/>
-                          <w:sz w:val="18"/>
-                          <w:szCs w:val="18"/>
-                          <w:lang w:val="en-US"/>
-                        </w:rPr>
-                        <m:t>j</m:t>
-                      </m:r>
-                      <m:r>
-                        <w:rPr>
-                          <w:rFonts w:ascii="Cambria Math" w:hAnsi="Cambria Math"/>
-                          <w:sz w:val="18"/>
-                          <w:szCs w:val="18"/>
-                          <w:lang w:val="en-US"/>
-                        </w:rPr>
-                        <m:t>1</m:t>
+                        <m:t>i1,j1</m:t>
                       </m:r>
                     </m:sup>
                   </m:sSubSup>
@@ -25931,34 +24554,7 @@
                               <w:szCs w:val="18"/>
                               <w:lang w:val="en-US"/>
                             </w:rPr>
-                            <m:t>i</m:t>
-                          </m:r>
-                          <m:r>
-                            <w:rPr>
-                              <w:rFonts w:ascii="Cambria Math" w:hAnsi="Cambria Math"/>
-                              <w:sz w:val="18"/>
-                              <w:szCs w:val="18"/>
-                              <w:lang w:val="en-US"/>
-                            </w:rPr>
-                            <m:t>1,</m:t>
-                          </m:r>
-                          <m:r>
-                            <w:rPr>
-                              <w:rFonts w:ascii="Cambria Math" w:hAnsi="Cambria Math"/>
-                              <w:sz w:val="18"/>
-                              <w:szCs w:val="18"/>
-                              <w:lang w:val="en-US"/>
-                            </w:rPr>
-                            <m:t>j</m:t>
-                          </m:r>
-                          <m:r>
-                            <w:rPr>
-                              <w:rFonts w:ascii="Cambria Math" w:hAnsi="Cambria Math"/>
-                              <w:sz w:val="18"/>
-                              <w:szCs w:val="18"/>
-                              <w:lang w:val="en-US"/>
-                            </w:rPr>
-                            <m:t>1</m:t>
+                            <m:t>i1,j1</m:t>
                           </m:r>
                         </m:sup>
                       </m:sSubSup>
@@ -26015,25 +24611,7 @@
                               <w:szCs w:val="18"/>
                               <w:lang w:val="en-US"/>
                             </w:rPr>
-                            <m:t>i</m:t>
-                          </m:r>
-                          <m:r>
-                            <w:rPr>
-                              <w:rFonts w:ascii="Cambria Math" w:hAnsi="Cambria Math"/>
-                              <w:sz w:val="18"/>
-                              <w:szCs w:val="18"/>
-                              <w:lang w:val="en-US"/>
-                            </w:rPr>
-                            <m:t>,</m:t>
-                          </m:r>
-                          <m:r>
-                            <w:rPr>
-                              <w:rFonts w:ascii="Cambria Math" w:hAnsi="Cambria Math"/>
-                              <w:sz w:val="18"/>
-                              <w:szCs w:val="18"/>
-                              <w:lang w:val="en-US"/>
-                            </w:rPr>
-                            <m:t>j</m:t>
+                            <m:t>i,j</m:t>
                           </m:r>
                         </m:sup>
                       </m:sSubSup>
@@ -26094,25 +24672,7 @@
                   <w:szCs w:val="18"/>
                   <w:lang w:val="en-US"/>
                 </w:rPr>
-                <m:t>i</m:t>
-              </m:r>
-              <m:r>
-                <w:rPr>
-                  <w:rFonts w:ascii="Cambria Math" w:hAnsi="Cambria Math"/>
-                  <w:sz w:val="18"/>
-                  <w:szCs w:val="18"/>
-                  <w:lang w:val="en-US"/>
-                </w:rPr>
-                <m:t>,</m:t>
-              </m:r>
-              <m:r>
-                <w:rPr>
-                  <w:rFonts w:ascii="Cambria Math" w:hAnsi="Cambria Math"/>
-                  <w:sz w:val="18"/>
-                  <w:szCs w:val="18"/>
-                  <w:lang w:val="en-US"/>
-                </w:rPr>
-                <m:t>j</m:t>
+                <m:t>i,j</m:t>
               </m:r>
             </m:sup>
           </m:sSubSup>
@@ -26197,25 +24757,7 @@
                   <w:szCs w:val="18"/>
                   <w:lang w:val="en-US"/>
                 </w:rPr>
-                <m:t>i</m:t>
-              </m:r>
-              <m:r>
-                <w:rPr>
-                  <w:rFonts w:ascii="Cambria Math" w:hAnsi="Cambria Math"/>
-                  <w:sz w:val="18"/>
-                  <w:szCs w:val="18"/>
-                  <w:lang w:val="en-US"/>
-                </w:rPr>
-                <m:t>,</m:t>
-              </m:r>
-              <m:r>
-                <w:rPr>
-                  <w:rFonts w:ascii="Cambria Math" w:hAnsi="Cambria Math"/>
-                  <w:sz w:val="18"/>
-                  <w:szCs w:val="18"/>
-                  <w:lang w:val="en-US"/>
-                </w:rPr>
-                <m:t>j</m:t>
+                <m:t>i,j</m:t>
               </m:r>
             </m:sub>
           </m:sSub>
@@ -26263,34 +24805,7 @@
                       <w:szCs w:val="18"/>
                       <w:lang w:val="en-US"/>
                     </w:rPr>
-                    <m:t>i</m:t>
-                  </m:r>
-                  <m:r>
-                    <w:rPr>
-                      <w:rFonts w:ascii="Cambria Math" w:hAnsi="Cambria Math"/>
-                      <w:sz w:val="18"/>
-                      <w:szCs w:val="18"/>
-                      <w:lang w:val="en-US"/>
-                    </w:rPr>
-                    <m:t>,</m:t>
-                  </m:r>
-                  <m:r>
-                    <w:rPr>
-                      <w:rFonts w:ascii="Cambria Math" w:hAnsi="Cambria Math"/>
-                      <w:sz w:val="18"/>
-                      <w:szCs w:val="18"/>
-                      <w:lang w:val="en-US"/>
-                    </w:rPr>
-                    <m:t>j</m:t>
-                  </m:r>
-                  <m:r>
-                    <w:rPr>
-                      <w:rFonts w:ascii="Cambria Math" w:hAnsi="Cambria Math"/>
-                      <w:sz w:val="18"/>
-                      <w:szCs w:val="18"/>
-                      <w:lang w:val="en-US"/>
-                    </w:rPr>
-                    <m:t>+1</m:t>
+                    <m:t>i,j+1</m:t>
                   </m:r>
                 </m:sup>
               </m:sSup>
@@ -26334,43 +24849,7 @@
                       <w:szCs w:val="18"/>
                       <w:lang w:val="en-US"/>
                     </w:rPr>
-                    <m:t>i</m:t>
-                  </m:r>
-                  <m:r>
-                    <w:rPr>
-                      <w:rFonts w:ascii="Cambria Math" w:hAnsi="Cambria Math"/>
-                      <w:sz w:val="18"/>
-                      <w:szCs w:val="18"/>
-                      <w:lang w:val="en-US"/>
-                    </w:rPr>
-                    <m:t>,</m:t>
-                  </m:r>
-                  <m:r>
-                    <w:rPr>
-                      <w:rFonts w:ascii="Cambria Math" w:hAnsi="Cambria Math"/>
-                      <w:sz w:val="18"/>
-                      <w:szCs w:val="18"/>
-                      <w:lang w:val="en-US"/>
-                    </w:rPr>
-                    <m:t>j</m:t>
-                  </m:r>
-                  <m:r>
-                    <w:rPr>
-                      <w:rFonts w:ascii="Cambria Math" w:hAnsi="Cambria Math"/>
-                      <w:sz w:val="18"/>
-                      <w:szCs w:val="18"/>
-                      <w:lang w:val="en-US"/>
-                    </w:rPr>
-                    <m:t>-</m:t>
-                  </m:r>
-                  <m:r>
-                    <w:rPr>
-                      <w:rFonts w:ascii="Cambria Math" w:hAnsi="Cambria Math"/>
-                      <w:sz w:val="18"/>
-                      <w:szCs w:val="18"/>
-                      <w:lang w:val="en-US"/>
-                    </w:rPr>
-                    <m:t>1</m:t>
+                    <m:t>i,j-1</m:t>
                   </m:r>
                 </m:sup>
               </m:sSup>
@@ -26407,34 +24886,7 @@
                       <w:szCs w:val="18"/>
                       <w:lang w:val="en-US"/>
                     </w:rPr>
-                    <m:t>i</m:t>
-                  </m:r>
-                  <m:r>
-                    <w:rPr>
-                      <w:rFonts w:ascii="Cambria Math" w:hAnsi="Cambria Math"/>
-                      <w:sz w:val="18"/>
-                      <w:szCs w:val="18"/>
-                      <w:lang w:val="en-US"/>
-                    </w:rPr>
-                    <m:t>,</m:t>
-                  </m:r>
-                  <m:r>
-                    <w:rPr>
-                      <w:rFonts w:ascii="Cambria Math" w:hAnsi="Cambria Math"/>
-                      <w:sz w:val="18"/>
-                      <w:szCs w:val="18"/>
-                      <w:lang w:val="en-US"/>
-                    </w:rPr>
-                    <m:t>j</m:t>
-                  </m:r>
-                  <m:r>
-                    <w:rPr>
-                      <w:rFonts w:ascii="Cambria Math" w:hAnsi="Cambria Math"/>
-                      <w:sz w:val="18"/>
-                      <w:szCs w:val="18"/>
-                      <w:lang w:val="en-US"/>
-                    </w:rPr>
-                    <m:t>+1</m:t>
+                    <m:t>i,j+1</m:t>
                   </m:r>
                 </m:sub>
               </m:sSub>
@@ -26478,43 +24930,7 @@
                       <w:szCs w:val="18"/>
                       <w:lang w:val="en-US"/>
                     </w:rPr>
-                    <m:t>i</m:t>
-                  </m:r>
-                  <m:r>
-                    <w:rPr>
-                      <w:rFonts w:ascii="Cambria Math" w:hAnsi="Cambria Math"/>
-                      <w:sz w:val="18"/>
-                      <w:szCs w:val="18"/>
-                      <w:lang w:val="en-US"/>
-                    </w:rPr>
-                    <m:t>,</m:t>
-                  </m:r>
-                  <m:r>
-                    <w:rPr>
-                      <w:rFonts w:ascii="Cambria Math" w:hAnsi="Cambria Math"/>
-                      <w:sz w:val="18"/>
-                      <w:szCs w:val="18"/>
-                      <w:lang w:val="en-US"/>
-                    </w:rPr>
-                    <m:t>j</m:t>
-                  </m:r>
-                  <m:r>
-                    <w:rPr>
-                      <w:rFonts w:ascii="Cambria Math" w:hAnsi="Cambria Math"/>
-                      <w:sz w:val="18"/>
-                      <w:szCs w:val="18"/>
-                      <w:lang w:val="en-US"/>
-                    </w:rPr>
-                    <m:t>-</m:t>
-                  </m:r>
-                  <m:r>
-                    <w:rPr>
-                      <w:rFonts w:ascii="Cambria Math" w:hAnsi="Cambria Math"/>
-                      <w:sz w:val="18"/>
-                      <w:szCs w:val="18"/>
-                      <w:lang w:val="en-US"/>
-                    </w:rPr>
-                    <m:t>1</m:t>
+                    <m:t>i,j-1</m:t>
                   </m:r>
                 </m:sub>
               </m:sSub>
@@ -29889,34 +28305,7 @@
                           <w:szCs w:val="18"/>
                           <w:lang w:val="en-US"/>
                         </w:rPr>
-                        <m:t>i</m:t>
-                      </m:r>
-                      <m:r>
-                        <w:rPr>
-                          <w:rFonts w:ascii="Cambria Math" w:hAnsi="Cambria Math"/>
-                          <w:sz w:val="18"/>
-                          <w:szCs w:val="18"/>
-                          <w:lang w:val="en-US"/>
-                        </w:rPr>
-                        <m:t>1,</m:t>
-                      </m:r>
-                      <m:r>
-                        <w:rPr>
-                          <w:rFonts w:ascii="Cambria Math" w:hAnsi="Cambria Math"/>
-                          <w:sz w:val="18"/>
-                          <w:szCs w:val="18"/>
-                          <w:lang w:val="en-US"/>
-                        </w:rPr>
-                        <m:t>j</m:t>
-                      </m:r>
-                      <m:r>
-                        <w:rPr>
-                          <w:rFonts w:ascii="Cambria Math" w:hAnsi="Cambria Math"/>
-                          <w:sz w:val="18"/>
-                          <w:szCs w:val="18"/>
-                          <w:lang w:val="en-US"/>
-                        </w:rPr>
-                        <m:t>1</m:t>
+                        <m:t>i1,j1</m:t>
                       </m:r>
                     </m:sup>
                   </m:sSubSup>
@@ -29984,34 +28373,7 @@
                               <w:szCs w:val="18"/>
                               <w:lang w:val="en-US"/>
                             </w:rPr>
-                            <m:t>i</m:t>
-                          </m:r>
-                          <m:r>
-                            <w:rPr>
-                              <w:rFonts w:ascii="Cambria Math" w:hAnsi="Cambria Math"/>
-                              <w:sz w:val="18"/>
-                              <w:szCs w:val="18"/>
-                              <w:lang w:val="en-US"/>
-                            </w:rPr>
-                            <m:t>1,</m:t>
-                          </m:r>
-                          <m:r>
-                            <w:rPr>
-                              <w:rFonts w:ascii="Cambria Math" w:hAnsi="Cambria Math"/>
-                              <w:sz w:val="18"/>
-                              <w:szCs w:val="18"/>
-                              <w:lang w:val="en-US"/>
-                            </w:rPr>
-                            <m:t>j</m:t>
-                          </m:r>
-                          <m:r>
-                            <w:rPr>
-                              <w:rFonts w:ascii="Cambria Math" w:hAnsi="Cambria Math"/>
-                              <w:sz w:val="18"/>
-                              <w:szCs w:val="18"/>
-                              <w:lang w:val="en-US"/>
-                            </w:rPr>
-                            <m:t>1</m:t>
+                            <m:t>i1,j1</m:t>
                           </m:r>
                         </m:sup>
                       </m:sSubSup>
@@ -30068,25 +28430,7 @@
                               <w:szCs w:val="18"/>
                               <w:lang w:val="en-US"/>
                             </w:rPr>
-                            <m:t>i</m:t>
-                          </m:r>
-                          <m:r>
-                            <w:rPr>
-                              <w:rFonts w:ascii="Cambria Math" w:hAnsi="Cambria Math"/>
-                              <w:sz w:val="18"/>
-                              <w:szCs w:val="18"/>
-                              <w:lang w:val="en-US"/>
-                            </w:rPr>
-                            <m:t>,</m:t>
-                          </m:r>
-                          <m:r>
-                            <w:rPr>
-                              <w:rFonts w:ascii="Cambria Math" w:hAnsi="Cambria Math"/>
-                              <w:sz w:val="18"/>
-                              <w:szCs w:val="18"/>
-                              <w:lang w:val="en-US"/>
-                            </w:rPr>
-                            <m:t>j</m:t>
+                            <m:t>i,j</m:t>
                           </m:r>
                         </m:sup>
                       </m:sSubSup>
@@ -30147,25 +28491,7 @@
                   <w:szCs w:val="18"/>
                   <w:lang w:val="en-US"/>
                 </w:rPr>
-                <m:t>i</m:t>
-              </m:r>
-              <m:r>
-                <w:rPr>
-                  <w:rFonts w:ascii="Cambria Math" w:hAnsi="Cambria Math"/>
-                  <w:sz w:val="18"/>
-                  <w:szCs w:val="18"/>
-                  <w:lang w:val="en-US"/>
-                </w:rPr>
-                <m:t>,</m:t>
-              </m:r>
-              <m:r>
-                <w:rPr>
-                  <w:rFonts w:ascii="Cambria Math" w:hAnsi="Cambria Math"/>
-                  <w:sz w:val="18"/>
-                  <w:szCs w:val="18"/>
-                  <w:lang w:val="en-US"/>
-                </w:rPr>
-                <m:t>j</m:t>
+                <m:t>i,j</m:t>
               </m:r>
             </m:sup>
           </m:sSubSup>
@@ -30250,25 +28576,7 @@
                   <w:szCs w:val="18"/>
                   <w:lang w:val="en-US"/>
                 </w:rPr>
-                <m:t>i</m:t>
-              </m:r>
-              <m:r>
-                <w:rPr>
-                  <w:rFonts w:ascii="Cambria Math" w:hAnsi="Cambria Math"/>
-                  <w:sz w:val="18"/>
-                  <w:szCs w:val="18"/>
-                  <w:lang w:val="en-US"/>
-                </w:rPr>
-                <m:t>,</m:t>
-              </m:r>
-              <m:r>
-                <w:rPr>
-                  <w:rFonts w:ascii="Cambria Math" w:hAnsi="Cambria Math"/>
-                  <w:sz w:val="18"/>
-                  <w:szCs w:val="18"/>
-                  <w:lang w:val="en-US"/>
-                </w:rPr>
-                <m:t>j</m:t>
+                <m:t>i,j</m:t>
               </m:r>
             </m:sub>
           </m:sSub>
@@ -30316,34 +28624,7 @@
                       <w:szCs w:val="18"/>
                       <w:lang w:val="en-US"/>
                     </w:rPr>
-                    <m:t>i</m:t>
-                  </m:r>
-                  <m:r>
-                    <w:rPr>
-                      <w:rFonts w:ascii="Cambria Math" w:hAnsi="Cambria Math"/>
-                      <w:sz w:val="18"/>
-                      <w:szCs w:val="18"/>
-                      <w:lang w:val="en-US"/>
-                    </w:rPr>
-                    <m:t>,</m:t>
-                  </m:r>
-                  <m:r>
-                    <w:rPr>
-                      <w:rFonts w:ascii="Cambria Math" w:hAnsi="Cambria Math"/>
-                      <w:sz w:val="18"/>
-                      <w:szCs w:val="18"/>
-                      <w:lang w:val="en-US"/>
-                    </w:rPr>
-                    <m:t>j</m:t>
-                  </m:r>
-                  <m:r>
-                    <w:rPr>
-                      <w:rFonts w:ascii="Cambria Math" w:hAnsi="Cambria Math"/>
-                      <w:sz w:val="18"/>
-                      <w:szCs w:val="18"/>
-                      <w:lang w:val="en-US"/>
-                    </w:rPr>
-                    <m:t>+1</m:t>
+                    <m:t>i,j+1</m:t>
                   </m:r>
                 </m:sup>
               </m:sSup>
@@ -30387,43 +28668,7 @@
                       <w:szCs w:val="18"/>
                       <w:lang w:val="en-US"/>
                     </w:rPr>
-                    <m:t>i</m:t>
-                  </m:r>
-                  <m:r>
-                    <w:rPr>
-                      <w:rFonts w:ascii="Cambria Math" w:hAnsi="Cambria Math"/>
-                      <w:sz w:val="18"/>
-                      <w:szCs w:val="18"/>
-                      <w:lang w:val="en-US"/>
-                    </w:rPr>
-                    <m:t>,</m:t>
-                  </m:r>
-                  <m:r>
-                    <w:rPr>
-                      <w:rFonts w:ascii="Cambria Math" w:hAnsi="Cambria Math"/>
-                      <w:sz w:val="18"/>
-                      <w:szCs w:val="18"/>
-                      <w:lang w:val="en-US"/>
-                    </w:rPr>
-                    <m:t>j</m:t>
-                  </m:r>
-                  <m:r>
-                    <w:rPr>
-                      <w:rFonts w:ascii="Cambria Math" w:hAnsi="Cambria Math"/>
-                      <w:sz w:val="18"/>
-                      <w:szCs w:val="18"/>
-                      <w:lang w:val="en-US"/>
-                    </w:rPr>
-                    <m:t>-</m:t>
-                  </m:r>
-                  <m:r>
-                    <w:rPr>
-                      <w:rFonts w:ascii="Cambria Math" w:hAnsi="Cambria Math"/>
-                      <w:sz w:val="18"/>
-                      <w:szCs w:val="18"/>
-                      <w:lang w:val="en-US"/>
-                    </w:rPr>
-                    <m:t>1</m:t>
+                    <m:t>i,j-1</m:t>
                   </m:r>
                 </m:sup>
               </m:sSup>
@@ -30436,16 +28681,7 @@
                   <w:szCs w:val="18"/>
                   <w:lang w:val="en-US"/>
                 </w:rPr>
-                <m:t>2</m:t>
-              </m:r>
-              <m:r>
-                <w:rPr>
-                  <w:rFonts w:ascii="Cambria Math" w:hAnsi="Cambria Math"/>
-                  <w:sz w:val="18"/>
-                  <w:szCs w:val="18"/>
-                  <w:lang w:val="en-US"/>
-                </w:rPr>
-                <m:t>dy</m:t>
+                <m:t>2dy</m:t>
               </m:r>
             </m:den>
           </m:f>

</xml_diff>